<commit_message>
Added History Table and Functional Requiremnts
Also added old information from M1 into the sections. Change as needed
</commit_message>
<xml_diff>
--- a/Milestone3/M3_MoreDetailed Description_VerticalPrototype.docx
+++ b/Milestone3/M3_MoreDetailed Description_VerticalPrototype.docx
@@ -643,11 +643,211 @@
         <w:t>Modify based on Milestone 1. Add or change as you see necessary.</w:t>
       </w:r>
     </w:p>
+    <w:tbl>
+      <w:tblPr>
+        <w:tblStyle w:val="TableGrid"/>
+        <w:tblW w:w="0" w:type="auto"/>
+        <w:tblLook w:val="04A0" w:firstRow="1" w:lastRow="0" w:firstColumn="1" w:lastColumn="0" w:noHBand="0" w:noVBand="1"/>
+      </w:tblPr>
+      <w:tblGrid>
+        <w:gridCol w:w="4428"/>
+        <w:gridCol w:w="4428"/>
+      </w:tblGrid>
+      <w:tr>
+        <w:tc>
+          <w:tcPr>
+            <w:tcW w:w="4428" w:type="dxa"/>
+            <w:shd w:val="clear" w:color="auto" w:fill="BFBFBF" w:themeFill="background1" w:themeFillShade="BF"/>
+          </w:tcPr>
+          <w:p>
+            <w:pPr>
+              <w:pStyle w:val="BodyText"/>
+            </w:pPr>
+            <w:r>
+              <w:t>Our Features</w:t>
+            </w:r>
+          </w:p>
+        </w:tc>
+        <w:tc>
+          <w:tcPr>
+            <w:tcW w:w="4428" w:type="dxa"/>
+            <w:shd w:val="clear" w:color="auto" w:fill="BFBFBF" w:themeFill="background1" w:themeFillShade="BF"/>
+          </w:tcPr>
+          <w:p>
+            <w:pPr>
+              <w:pStyle w:val="BodyText"/>
+            </w:pPr>
+            <w:r>
+              <w:t>Competitors Features</w:t>
+            </w:r>
+          </w:p>
+        </w:tc>
+      </w:tr>
+      <w:tr>
+        <w:tc>
+          <w:tcPr>
+            <w:tcW w:w="4428" w:type="dxa"/>
+          </w:tcPr>
+          <w:p>
+            <w:pPr>
+              <w:pStyle w:val="BodyText"/>
+            </w:pPr>
+            <w:r>
+              <w:t>Mobile Browser Support</w:t>
+            </w:r>
+          </w:p>
+        </w:tc>
+        <w:tc>
+          <w:tcPr>
+            <w:tcW w:w="4428" w:type="dxa"/>
+          </w:tcPr>
+          <w:p>
+            <w:pPr>
+              <w:pStyle w:val="BodyText"/>
+            </w:pPr>
+            <w:r>
+              <w:t>Requires App Download</w:t>
+            </w:r>
+          </w:p>
+        </w:tc>
+      </w:tr>
+      <w:tr>
+        <w:tc>
+          <w:tcPr>
+            <w:tcW w:w="4428" w:type="dxa"/>
+          </w:tcPr>
+          <w:p>
+            <w:pPr>
+              <w:pStyle w:val="BodyText"/>
+            </w:pPr>
+            <w:r>
+              <w:t>Photo Upload Support</w:t>
+            </w:r>
+          </w:p>
+        </w:tc>
+        <w:tc>
+          <w:tcPr>
+            <w:tcW w:w="4428" w:type="dxa"/>
+          </w:tcPr>
+          <w:p>
+            <w:pPr>
+              <w:pStyle w:val="BodyText"/>
+            </w:pPr>
+            <w:r>
+              <w:t>Text-only responses</w:t>
+            </w:r>
+          </w:p>
+        </w:tc>
+      </w:tr>
+      <w:tr>
+        <w:tc>
+          <w:tcPr>
+            <w:tcW w:w="4428" w:type="dxa"/>
+          </w:tcPr>
+          <w:p>
+            <w:pPr>
+              <w:pStyle w:val="BodyText"/>
+            </w:pPr>
+            <w:r>
+              <w:t>Admin and Student Accounts</w:t>
+            </w:r>
+          </w:p>
+        </w:tc>
+        <w:tc>
+          <w:tcPr>
+            <w:tcW w:w="4428" w:type="dxa"/>
+          </w:tcPr>
+          <w:p>
+            <w:pPr>
+              <w:pStyle w:val="BodyText"/>
+            </w:pPr>
+            <w:r>
+              <w:t>Only admin accounts stored in database</w:t>
+            </w:r>
+          </w:p>
+        </w:tc>
+      </w:tr>
+      <w:tr>
+        <w:tc>
+          <w:tcPr>
+            <w:tcW w:w="4428" w:type="dxa"/>
+          </w:tcPr>
+          <w:p>
+            <w:pPr>
+              <w:pStyle w:val="BodyText"/>
+            </w:pPr>
+            <w:r>
+              <w:t>Supports different types of station</w:t>
+            </w:r>
+          </w:p>
+        </w:tc>
+        <w:tc>
+          <w:tcPr>
+            <w:tcW w:w="4428" w:type="dxa"/>
+          </w:tcPr>
+          <w:p>
+            <w:pPr>
+              <w:pStyle w:val="BodyText"/>
+            </w:pPr>
+            <w:r>
+              <w:t>Only support 1 or 2 types of stations</w:t>
+            </w:r>
+          </w:p>
+        </w:tc>
+      </w:tr>
+      <w:tr>
+        <w:tc>
+          <w:tcPr>
+            <w:tcW w:w="4428" w:type="dxa"/>
+          </w:tcPr>
+          <w:p>
+            <w:pPr>
+              <w:pStyle w:val="BodyText"/>
+            </w:pPr>
+            <w:r>
+              <w:t>Authentication via Z-number</w:t>
+            </w:r>
+          </w:p>
+        </w:tc>
+        <w:tc>
+          <w:tcPr>
+            <w:tcW w:w="4428" w:type="dxa"/>
+          </w:tcPr>
+          <w:p>
+            <w:pPr>
+              <w:pStyle w:val="BodyText"/>
+            </w:pPr>
+            <w:r>
+              <w:t>Authentication via Username/Password</w:t>
+            </w:r>
+          </w:p>
+        </w:tc>
+      </w:tr>
+    </w:tbl>
+    <w:p>
+      <w:pPr>
+        <w:pStyle w:val="BodyText"/>
+      </w:pPr>
+    </w:p>
+    <w:p>
+      <w:pPr>
+        <w:pStyle w:val="BodyText"/>
+      </w:pPr>
+      <w:r>
+        <w:t>While there are several competitors already on the market, they are not specifically tailored for the education use of several different types of physical devices. Most competitor’s software focuses either factories, which consist of mostly one type of station (for example there could be a soldering factory, or a drill press factory), or they focus on education station reservation, which is usually specific to desktop computers.</w:t>
+      </w:r>
+    </w:p>
+    <w:p>
+      <w:pPr>
+        <w:pStyle w:val="BodyText"/>
+      </w:pPr>
+    </w:p>
     <w:p>
       <w:pPr>
         <w:pStyle w:val="Heading1"/>
       </w:pPr>
       <w:r>
+        <w:lastRenderedPageBreak/>
         <w:t>Data definition</w:t>
       </w:r>
     </w:p>
@@ -668,8 +868,119 @@
         <w:t xml:space="preserve">gs like Internet,, </w:t>
       </w:r>
       <w:r>
-        <w:t>Browser, Cloud, etc. Be sure to cover ALL items critical to your project and especially those providing a competitive advantage. At this stage data describing user privileges, registration info and main info (raw data, metadata, supporting data) have to be fully defined (as much as it is possible at this stage)</w:t>
-      </w:r>
+        <w:t xml:space="preserve">Browser, Cloud, etc. Be sure to cover ALL items critical to your project and especially those providing a competitive advantage. At this stage data describing user privileges, registration info and main info (raw data, metadata, supporting data) </w:t>
+      </w:r>
+      <w:proofErr w:type="gramStart"/>
+      <w:r>
+        <w:t>have to</w:t>
+      </w:r>
+      <w:proofErr w:type="gramEnd"/>
+      <w:r>
+        <w:t xml:space="preserve"> be fully defined (as much as it is possible at this stage)</w:t>
+      </w:r>
+    </w:p>
+    <w:p>
+      <w:pPr>
+        <w:pStyle w:val="BodyText"/>
+      </w:pPr>
+    </w:p>
+    <w:p>
+      <w:pPr>
+        <w:pStyle w:val="BodyText"/>
+      </w:pPr>
+      <w:r>
+        <w:t>Station – Synonymous with “Work Bench” - One setup of equipment designed for the use of one person. For example, a soldering station, drill press station, or microscope station.</w:t>
+      </w:r>
+    </w:p>
+    <w:p>
+      <w:pPr>
+        <w:pStyle w:val="BodyText"/>
+      </w:pPr>
+      <w:r>
+        <w:t>Equipment – Any individual device, usually combined with other devices to make a station.</w:t>
+      </w:r>
+    </w:p>
+    <w:p>
+      <w:pPr>
+        <w:pStyle w:val="BodyText"/>
+      </w:pPr>
+      <w:proofErr w:type="spellStart"/>
+      <w:r>
+        <w:t>WiFi</w:t>
+      </w:r>
+      <w:proofErr w:type="spellEnd"/>
+      <w:r>
+        <w:t xml:space="preserve"> Module – A device that connects to a </w:t>
+      </w:r>
+      <w:proofErr w:type="spellStart"/>
+      <w:r>
+        <w:t>wifi</w:t>
+      </w:r>
+      <w:proofErr w:type="spellEnd"/>
+      <w:r>
+        <w:t xml:space="preserve"> network and accepts commands via an API to turn a 110V AC relay on or off.</w:t>
+      </w:r>
+    </w:p>
+    <w:p>
+      <w:pPr>
+        <w:pStyle w:val="BodyText"/>
+      </w:pPr>
+      <w:r>
+        <w:t>Soldering Station – Consists of a soldering iron, roll of tin, bottle of flux, loop, and wire holder.</w:t>
+      </w:r>
+    </w:p>
+    <w:p>
+      <w:pPr>
+        <w:pStyle w:val="BodyText"/>
+      </w:pPr>
+      <w:r>
+        <w:t>Z-Number – A unique numerical identifier for each student.</w:t>
+      </w:r>
+    </w:p>
+    <w:p>
+      <w:pPr>
+        <w:pStyle w:val="BodyText"/>
+      </w:pPr>
+      <w:r>
+        <w:t>Smartphone – Cellular phone with the capabilities to display a web page.</w:t>
+      </w:r>
+    </w:p>
+    <w:p>
+      <w:pPr>
+        <w:pStyle w:val="BodyText"/>
+      </w:pPr>
+      <w:r>
+        <w:t>Website – Publicly accessible HTML page.</w:t>
+      </w:r>
+    </w:p>
+    <w:p>
+      <w:pPr>
+        <w:pStyle w:val="BodyText"/>
+      </w:pPr>
+      <w:r>
+        <w:t>Tablet – Handheld device capable of displaying a web page.</w:t>
+      </w:r>
+    </w:p>
+    <w:p>
+      <w:pPr>
+        <w:pStyle w:val="BodyText"/>
+      </w:pPr>
+      <w:r>
+        <w:t>Engineering East/West – A building location on FAU campus.</w:t>
+      </w:r>
+    </w:p>
+    <w:p>
+      <w:pPr>
+        <w:pStyle w:val="BodyText"/>
+      </w:pPr>
+      <w:r>
+        <w:t>Picture – A photograph taken by a camera or phone.</w:t>
+      </w:r>
+    </w:p>
+    <w:p>
+      <w:pPr>
+        <w:pStyle w:val="BodyText"/>
+      </w:pPr>
     </w:p>
     <w:p>
       <w:pPr>
@@ -686,6 +997,148 @@
       <w:r>
         <w:t>Modify based on Milestone 1. Add or change as you see necessary.</w:t>
       </w:r>
+    </w:p>
+    <w:p>
+      <w:pPr>
+        <w:spacing w:after="100" w:afterAutospacing="1" w:line="480" w:lineRule="auto"/>
+        <w:rPr>
+          <w:rFonts w:ascii="Times New Roman" w:hAnsi="Times New Roman" w:cs="Times New Roman"/>
+        </w:rPr>
+      </w:pPr>
+      <w:r>
+        <w:rPr>
+          <w:rFonts w:ascii="Times New Roman" w:hAnsi="Times New Roman" w:cs="Times New Roman"/>
+        </w:rPr>
+        <w:t xml:space="preserve">Product overview and its usage: </w:t>
+      </w:r>
+    </w:p>
+    <w:p>
+      <w:pPr>
+        <w:pStyle w:val="ListParagraph"/>
+        <w:numPr>
+          <w:ilvl w:val="0"/>
+          <w:numId w:val="39"/>
+        </w:numPr>
+        <w:spacing w:after="100" w:afterAutospacing="1" w:line="480" w:lineRule="auto"/>
+        <w:rPr>
+          <w:rFonts w:ascii="Times New Roman" w:hAnsi="Times New Roman" w:cs="Times New Roman"/>
+        </w:rPr>
+      </w:pPr>
+      <w:r>
+        <w:rPr>
+          <w:rFonts w:ascii="Times New Roman" w:hAnsi="Times New Roman" w:cs="Times New Roman"/>
+        </w:rPr>
+        <w:t xml:space="preserve">Each </w:t>
+      </w:r>
+      <w:r>
+        <w:rPr>
+          <w:rFonts w:ascii="Times New Roman" w:hAnsi="Times New Roman" w:cs="Times New Roman"/>
+        </w:rPr>
+        <w:t>work</w:t>
+      </w:r>
+      <w:r>
+        <w:rPr>
+          <w:rFonts w:ascii="Times New Roman" w:hAnsi="Times New Roman" w:cs="Times New Roman"/>
+        </w:rPr>
+        <w:t xml:space="preserve">bench is assigned a number and when a user needs a bench the app will automatically search for ones that is available and assign it. The user will be shown a picture of a clean bench and will require to select if the bench is clean or </w:t>
+      </w:r>
+      <w:r>
+        <w:rPr>
+          <w:rFonts w:ascii="Times New Roman" w:hAnsi="Times New Roman" w:cs="Times New Roman"/>
+        </w:rPr>
+        <w:lastRenderedPageBreak/>
+        <w:t xml:space="preserve">not. If the bench is not </w:t>
+      </w:r>
+      <w:proofErr w:type="gramStart"/>
+      <w:r>
+        <w:rPr>
+          <w:rFonts w:ascii="Times New Roman" w:hAnsi="Times New Roman" w:cs="Times New Roman"/>
+        </w:rPr>
+        <w:t>clean</w:t>
+      </w:r>
+      <w:proofErr w:type="gramEnd"/>
+      <w:r>
+        <w:rPr>
+          <w:rFonts w:ascii="Times New Roman" w:hAnsi="Times New Roman" w:cs="Times New Roman"/>
+        </w:rPr>
+        <w:t xml:space="preserve"> then the user will be asked to take a pic of it and would also have the option of being reassigned. </w:t>
+      </w:r>
+    </w:p>
+    <w:p>
+      <w:pPr>
+        <w:pStyle w:val="ListParagraph"/>
+        <w:numPr>
+          <w:ilvl w:val="0"/>
+          <w:numId w:val="39"/>
+        </w:numPr>
+        <w:spacing w:after="100" w:afterAutospacing="1" w:line="480" w:lineRule="auto"/>
+        <w:rPr>
+          <w:rFonts w:ascii="Times New Roman" w:hAnsi="Times New Roman" w:cs="Times New Roman"/>
+        </w:rPr>
+      </w:pPr>
+      <w:r>
+        <w:rPr>
+          <w:rFonts w:ascii="Times New Roman" w:hAnsi="Times New Roman" w:cs="Times New Roman"/>
+        </w:rPr>
+        <w:t xml:space="preserve">The site should also be mobile friendly since users will be accessing the site via an internet browser on their mobile device (smartphones, tablet, etc.) The user will be granted access to the bench or lab equipment only if they are enrolled in a University course. Users will be using their student Z-number to log into the site. Users will also be allowed access for </w:t>
+      </w:r>
+      <w:proofErr w:type="gramStart"/>
+      <w:r>
+        <w:rPr>
+          <w:rFonts w:ascii="Times New Roman" w:hAnsi="Times New Roman" w:cs="Times New Roman"/>
+        </w:rPr>
+        <w:t>a period of time</w:t>
+      </w:r>
+      <w:proofErr w:type="gramEnd"/>
+      <w:r>
+        <w:rPr>
+          <w:rFonts w:ascii="Times New Roman" w:hAnsi="Times New Roman" w:cs="Times New Roman"/>
+        </w:rPr>
+        <w:t xml:space="preserve"> only for a course session scheduled.</w:t>
+      </w:r>
+    </w:p>
+    <w:p>
+      <w:pPr>
+        <w:pStyle w:val="ListParagraph"/>
+        <w:numPr>
+          <w:ilvl w:val="0"/>
+          <w:numId w:val="39"/>
+        </w:numPr>
+        <w:spacing w:after="100" w:afterAutospacing="1" w:line="480" w:lineRule="auto"/>
+        <w:rPr>
+          <w:rFonts w:ascii="Times New Roman" w:hAnsi="Times New Roman" w:cs="Times New Roman"/>
+        </w:rPr>
+      </w:pPr>
+      <w:r>
+        <w:rPr>
+          <w:rFonts w:ascii="Times New Roman" w:hAnsi="Times New Roman" w:cs="Times New Roman"/>
+        </w:rPr>
+        <w:t>All devices will have to be updated every few minutes in case of a power failures or other issues, so the device will resume its last state.</w:t>
+      </w:r>
+    </w:p>
+    <w:p>
+      <w:pPr>
+        <w:pStyle w:val="ListParagraph"/>
+        <w:numPr>
+          <w:ilvl w:val="0"/>
+          <w:numId w:val="39"/>
+        </w:numPr>
+        <w:spacing w:after="100" w:afterAutospacing="1" w:line="480" w:lineRule="auto"/>
+        <w:rPr>
+          <w:rFonts w:ascii="Times New Roman" w:hAnsi="Times New Roman" w:cs="Times New Roman"/>
+        </w:rPr>
+      </w:pPr>
+      <w:r>
+        <w:rPr>
+          <w:rFonts w:ascii="Times New Roman" w:hAnsi="Times New Roman" w:cs="Times New Roman"/>
+        </w:rPr>
+        <w:t>This site will keep track of 200+ devices in Eng. West and East.</w:t>
+      </w:r>
+    </w:p>
+    <w:p>
+      <w:pPr>
+        <w:pStyle w:val="BodyText"/>
+      </w:pPr>
     </w:p>
     <w:p>
       <w:pPr>
@@ -771,21 +1224,444 @@
         <w:rPr>
           <w:lang w:val="en-GB"/>
         </w:rPr>
+        <w:t>Prioritize each requirement/spec with 1, 2, 3. (1-must have; 2 – desired; 3 – opportunistic as defined in the class). To develop these priorities think of the user, use cases, and making your application complete from usability, marketing and business aspects. Base this also on your skills, resources and schedules. Instructors will check final priorities. The priorit</w:t>
+      </w:r>
+      <w:r>
+        <w:rPr>
+          <w:lang w:val="en-GB"/>
+        </w:rPr>
+        <w:t>ies you set later in Milestone 4</w:t>
+      </w:r>
+      <w:r>
+        <w:rPr>
+          <w:lang w:val="en-GB"/>
+        </w:rPr>
+        <w:t xml:space="preserve"> will constitute your commitment (especially priorities of 1), so be very careful. </w:t>
+      </w:r>
+    </w:p>
+    <w:p>
+      <w:pPr>
+        <w:pStyle w:val="BodyText"/>
+        <w:numPr>
+          <w:ilvl w:val="0"/>
+          <w:numId w:val="45"/>
+        </w:numPr>
+      </w:pPr>
+      <w:r>
+        <w:t>Users will select their user type</w:t>
+      </w:r>
+      <w:r>
+        <w:t xml:space="preserve"> - 1</w:t>
+      </w:r>
+    </w:p>
+    <w:p>
+      <w:pPr>
+        <w:pStyle w:val="BodyText"/>
+        <w:numPr>
+          <w:ilvl w:val="1"/>
+          <w:numId w:val="45"/>
+        </w:numPr>
+      </w:pPr>
+      <w:r>
+        <w:t>Two total users</w:t>
+      </w:r>
+    </w:p>
+    <w:p>
+      <w:pPr>
+        <w:pStyle w:val="BodyText"/>
+        <w:numPr>
+          <w:ilvl w:val="2"/>
+          <w:numId w:val="45"/>
+        </w:numPr>
+      </w:pPr>
+      <w:r>
+        <w:t>Students: have limited access</w:t>
+      </w:r>
+    </w:p>
+    <w:p>
+      <w:pPr>
+        <w:pStyle w:val="BodyText"/>
+        <w:numPr>
+          <w:ilvl w:val="2"/>
+          <w:numId w:val="45"/>
+        </w:numPr>
+      </w:pPr>
+      <w:r>
+        <w:t>Admin: have access to more sensitive information</w:t>
+      </w:r>
+    </w:p>
+    <w:p>
+      <w:pPr>
+        <w:pStyle w:val="BodyText"/>
+        <w:numPr>
+          <w:ilvl w:val="0"/>
+          <w:numId w:val="45"/>
+        </w:numPr>
+      </w:pPr>
+      <w:r>
+        <w:t>Users should be able to login to system with their FAU credentials</w:t>
+      </w:r>
+      <w:r>
+        <w:t xml:space="preserve"> </w:t>
+      </w:r>
+      <w:r>
+        <w:t>-1</w:t>
+      </w:r>
+    </w:p>
+    <w:p>
+      <w:pPr>
+        <w:pStyle w:val="BodyText"/>
+        <w:numPr>
+          <w:ilvl w:val="1"/>
+          <w:numId w:val="45"/>
+        </w:numPr>
+      </w:pPr>
+      <w:r>
         <w:lastRenderedPageBreak/>
-        <w:t>Prioritize each requirement/spec with 1, 2, 3. (1-must have; 2 – desired; 3 – opportunistic as defined in the class). To develop these priorities think of the user, use cases, and making your application complete from usability, marketing and business aspects. Base this also on your skills, resources and schedules. Instructors will check final priorities. The priorit</w:t>
-      </w:r>
-      <w:r>
-        <w:rPr>
-          <w:lang w:val="en-GB"/>
-        </w:rPr>
-        <w:t>ies you set later in Milestone 4</w:t>
-      </w:r>
-      <w:r>
-        <w:rPr>
-          <w:lang w:val="en-GB"/>
-        </w:rPr>
-        <w:t xml:space="preserve"> will constitute your commitment (especially priorities of 1), so be very careful. </w:t>
-      </w:r>
+        <w:t>Users will enter in Z-number and password into the site or scan their barcode with the barcode reader</w:t>
+      </w:r>
+    </w:p>
+    <w:p>
+      <w:pPr>
+        <w:pStyle w:val="BodyText"/>
+        <w:numPr>
+          <w:ilvl w:val="0"/>
+          <w:numId w:val="45"/>
+        </w:numPr>
+      </w:pPr>
+      <w:r>
+        <w:t>C</w:t>
+      </w:r>
+      <w:r>
+        <w:t>an scan the barcode on their owl card</w:t>
+      </w:r>
+      <w:r>
+        <w:t xml:space="preserve"> instead of entering Z-number and password - 3</w:t>
+      </w:r>
+    </w:p>
+    <w:p>
+      <w:pPr>
+        <w:pStyle w:val="BodyText"/>
+        <w:numPr>
+          <w:ilvl w:val="0"/>
+          <w:numId w:val="45"/>
+        </w:numPr>
+      </w:pPr>
+      <w:r>
+        <w:t>The system will validate their credentials.</w:t>
+      </w:r>
+      <w:r>
+        <w:t xml:space="preserve"> -1</w:t>
+      </w:r>
+    </w:p>
+    <w:p>
+      <w:pPr>
+        <w:pStyle w:val="BodyText"/>
+        <w:numPr>
+          <w:ilvl w:val="1"/>
+          <w:numId w:val="45"/>
+        </w:numPr>
+      </w:pPr>
+      <w:r>
+        <w:t>The system will check the users FAU credentials to make sure they are a valid user.</w:t>
+      </w:r>
+    </w:p>
+    <w:p>
+      <w:pPr>
+        <w:pStyle w:val="BodyText"/>
+        <w:numPr>
+          <w:ilvl w:val="1"/>
+          <w:numId w:val="45"/>
+        </w:numPr>
+      </w:pPr>
+      <w:r>
+        <w:t>Valid users include Students, TA, and admin.</w:t>
+      </w:r>
+    </w:p>
+    <w:p>
+      <w:pPr>
+        <w:pStyle w:val="BodyText"/>
+        <w:numPr>
+          <w:ilvl w:val="1"/>
+          <w:numId w:val="45"/>
+        </w:numPr>
+      </w:pPr>
+      <w:r>
+        <w:t xml:space="preserve">This process will also pull any </w:t>
+      </w:r>
+      <w:r>
+        <w:t xml:space="preserve">relevant </w:t>
+      </w:r>
+      <w:r>
+        <w:t>additional information on the user such as the courses they are taking and the equipment that they can use.</w:t>
+      </w:r>
+    </w:p>
+    <w:p>
+      <w:pPr>
+        <w:pStyle w:val="BodyText"/>
+        <w:numPr>
+          <w:ilvl w:val="0"/>
+          <w:numId w:val="45"/>
+        </w:numPr>
+      </w:pPr>
+      <w:r>
+        <w:t>Admin users can then select from various options</w:t>
+      </w:r>
+      <w:r>
+        <w:t xml:space="preserve"> -2</w:t>
+      </w:r>
+    </w:p>
+    <w:p>
+      <w:pPr>
+        <w:pStyle w:val="BodyText"/>
+        <w:numPr>
+          <w:ilvl w:val="1"/>
+          <w:numId w:val="45"/>
+        </w:numPr>
+      </w:pPr>
+      <w:r>
+        <w:t xml:space="preserve">Add User: Admins can add users who </w:t>
+      </w:r>
+      <w:r>
+        <w:t>can</w:t>
+      </w:r>
+      <w:r>
+        <w:t xml:space="preserve"> use the equipment in the room</w:t>
+      </w:r>
+    </w:p>
+    <w:p>
+      <w:pPr>
+        <w:pStyle w:val="BodyText"/>
+        <w:numPr>
+          <w:ilvl w:val="2"/>
+          <w:numId w:val="45"/>
+        </w:numPr>
+      </w:pPr>
+      <w:r>
+        <w:t>Admin will fill out the user to be added information such as, their z-number and they type of bench they have access to.</w:t>
+      </w:r>
+    </w:p>
+    <w:p>
+      <w:pPr>
+        <w:pStyle w:val="BodyText"/>
+        <w:numPr>
+          <w:ilvl w:val="1"/>
+          <w:numId w:val="45"/>
+        </w:numPr>
+      </w:pPr>
+      <w:r>
+        <w:t>Remove User:</w:t>
+      </w:r>
+    </w:p>
+    <w:p>
+      <w:pPr>
+        <w:pStyle w:val="BodyText"/>
+        <w:numPr>
+          <w:ilvl w:val="2"/>
+          <w:numId w:val="45"/>
+        </w:numPr>
+      </w:pPr>
+      <w:r>
+        <w:t>Admin can remove user and deny them access to the lab. They must provide a reason why they are removing them. This will be reviewed by outside staff</w:t>
+      </w:r>
+    </w:p>
+    <w:p>
+      <w:pPr>
+        <w:pStyle w:val="BodyText"/>
+        <w:numPr>
+          <w:ilvl w:val="1"/>
+          <w:numId w:val="45"/>
+        </w:numPr>
+      </w:pPr>
+      <w:r>
+        <w:t>Block Access:</w:t>
+      </w:r>
+    </w:p>
+    <w:p>
+      <w:pPr>
+        <w:pStyle w:val="BodyText"/>
+        <w:numPr>
+          <w:ilvl w:val="2"/>
+          <w:numId w:val="45"/>
+        </w:numPr>
+      </w:pPr>
+      <w:r>
+        <w:t>Admin can choose from active users and control the types of benches that they can use</w:t>
+      </w:r>
+    </w:p>
+    <w:p>
+      <w:pPr>
+        <w:pStyle w:val="BodyText"/>
+        <w:numPr>
+          <w:ilvl w:val="1"/>
+          <w:numId w:val="45"/>
+        </w:numPr>
+      </w:pPr>
+      <w:r>
+        <w:t>Lab Settings:</w:t>
+      </w:r>
+    </w:p>
+    <w:p>
+      <w:pPr>
+        <w:pStyle w:val="BodyText"/>
+        <w:numPr>
+          <w:ilvl w:val="2"/>
+          <w:numId w:val="45"/>
+        </w:numPr>
+      </w:pPr>
+      <w:r>
+        <w:t>Admin can control the equipment allowed at certain benches and how long students can use the bench</w:t>
+      </w:r>
+    </w:p>
+    <w:p>
+      <w:pPr>
+        <w:pStyle w:val="BodyText"/>
+        <w:numPr>
+          <w:ilvl w:val="0"/>
+          <w:numId w:val="45"/>
+        </w:numPr>
+      </w:pPr>
+      <w:r>
+        <w:t>Students</w:t>
+      </w:r>
+      <w:r>
+        <w:t xml:space="preserve"> </w:t>
+      </w:r>
+      <w:r>
+        <w:t>will select the room number of the lab they are using</w:t>
+      </w:r>
+      <w:r>
+        <w:t xml:space="preserve"> - 1</w:t>
+      </w:r>
+    </w:p>
+    <w:p>
+      <w:pPr>
+        <w:pStyle w:val="BodyText"/>
+        <w:numPr>
+          <w:ilvl w:val="0"/>
+          <w:numId w:val="45"/>
+        </w:numPr>
+      </w:pPr>
+      <w:r>
+        <w:t>Students will then be given a bench number</w:t>
+      </w:r>
+      <w:r>
+        <w:t xml:space="preserve"> -1</w:t>
+      </w:r>
+    </w:p>
+    <w:p>
+      <w:pPr>
+        <w:pStyle w:val="BodyText"/>
+        <w:numPr>
+          <w:ilvl w:val="1"/>
+          <w:numId w:val="45"/>
+        </w:numPr>
+      </w:pPr>
+      <w:r>
+        <w:t>The user will be asked if the workbench they have been assigned is clean. If it is, then they will be assigned that workbench. If not, then they will be asked to take a picture and be assigned a new workbench.</w:t>
+      </w:r>
+    </w:p>
+    <w:p>
+      <w:pPr>
+        <w:pStyle w:val="BodyText"/>
+        <w:numPr>
+          <w:ilvl w:val="0"/>
+          <w:numId w:val="45"/>
+        </w:numPr>
+      </w:pPr>
+      <w:r>
+        <w:t>Once a valid work bench is assigned, users will have a set time limit for how long they can work for and limited access to the tools that they can use.</w:t>
+      </w:r>
+      <w:r>
+        <w:t xml:space="preserve"> - 1</w:t>
+      </w:r>
+    </w:p>
+    <w:p>
+      <w:pPr>
+        <w:pStyle w:val="BodyText"/>
+        <w:numPr>
+          <w:ilvl w:val="1"/>
+          <w:numId w:val="45"/>
+        </w:numPr>
+      </w:pPr>
+      <w:r>
+        <w:t>A timer will start once the user is assigned a valid workbench.</w:t>
+      </w:r>
+    </w:p>
+    <w:p>
+      <w:pPr>
+        <w:pStyle w:val="BodyText"/>
+        <w:numPr>
+          <w:ilvl w:val="1"/>
+          <w:numId w:val="45"/>
+        </w:numPr>
+      </w:pPr>
+      <w:r>
+        <w:t>They will only have access to equipment that they are qualified to use.</w:t>
+      </w:r>
+    </w:p>
+    <w:p>
+      <w:pPr>
+        <w:pStyle w:val="BodyText"/>
+        <w:numPr>
+          <w:ilvl w:val="0"/>
+          <w:numId w:val="45"/>
+        </w:numPr>
+      </w:pPr>
+      <w:r>
+        <w:t>Once user is done with the bench, they are expected to clean up.</w:t>
+      </w:r>
+      <w:r>
+        <w:t xml:space="preserve"> -2</w:t>
+      </w:r>
+    </w:p>
+    <w:p>
+      <w:pPr>
+        <w:pStyle w:val="BodyText"/>
+        <w:numPr>
+          <w:ilvl w:val="1"/>
+          <w:numId w:val="45"/>
+        </w:numPr>
+      </w:pPr>
+      <w:r>
+        <w:lastRenderedPageBreak/>
+        <w:t>Users are expected to clean the work area when they are done. This will be validated later when another user uses the same work area.</w:t>
+      </w:r>
+    </w:p>
+    <w:p>
+      <w:pPr>
+        <w:pStyle w:val="BodyText"/>
+        <w:numPr>
+          <w:ilvl w:val="0"/>
+          <w:numId w:val="45"/>
+        </w:numPr>
+      </w:pPr>
+      <w:r>
+        <w:t>The system will then turn off any lights or devices after a certain amount of inactivity.</w:t>
+      </w:r>
+      <w:r>
+        <w:t xml:space="preserve"> - 2</w:t>
+      </w:r>
+    </w:p>
+    <w:p>
+      <w:pPr>
+        <w:pStyle w:val="BodyText"/>
+        <w:numPr>
+          <w:ilvl w:val="1"/>
+          <w:numId w:val="45"/>
+        </w:numPr>
+      </w:pPr>
+      <w:r>
+        <w:t>After the inactivity period, the system will turn of any active devices or equipment.</w:t>
+      </w:r>
+    </w:p>
+    <w:p>
+      <w:pPr>
+        <w:pStyle w:val="BodyText"/>
+        <w:rPr>
+          <w:lang w:val="en-GB"/>
+        </w:rPr>
+      </w:pPr>
     </w:p>
     <w:p>
       <w:pPr>
@@ -820,6 +1696,92 @@
         </w:rPr>
         <w:t>odify based on Milestone 1. Add or change as you see necessary.</w:t>
       </w:r>
+    </w:p>
+    <w:p>
+      <w:pPr>
+        <w:pStyle w:val="BodyText"/>
+        <w:rPr>
+          <w:lang w:val="en-GB"/>
+        </w:rPr>
+      </w:pPr>
+      <w:r>
+        <w:rPr>
+          <w:lang w:val="en-GB"/>
+        </w:rPr>
+        <w:t>Product requirements:</w:t>
+      </w:r>
+    </w:p>
+    <w:p>
+      <w:pPr>
+        <w:pStyle w:val="BodyText"/>
+      </w:pPr>
+      <w:r>
+        <w:t xml:space="preserve">1.) The access control device needs to be simple to use and most users should be able to intuitively figure out how to operate it. </w:t>
+      </w:r>
+    </w:p>
+    <w:p>
+      <w:pPr>
+        <w:pStyle w:val="BodyText"/>
+      </w:pPr>
+      <w:r>
+        <w:t>2.) The access control device should activate and deactivate the assigned equipment within 15 seconds of being requested.</w:t>
+      </w:r>
+    </w:p>
+    <w:p>
+      <w:pPr>
+        <w:pStyle w:val="BodyText"/>
+      </w:pPr>
+      <w:r>
+        <w:t>3.) The access control device should resume its previous state when recovering from a power failure.</w:t>
+      </w:r>
+    </w:p>
+    <w:p>
+      <w:pPr>
+        <w:pStyle w:val="BodyText"/>
+      </w:pPr>
+      <w:r>
+        <w:t>Organizational requirements:</w:t>
+      </w:r>
+    </w:p>
+    <w:p>
+      <w:pPr>
+        <w:pStyle w:val="BodyText"/>
+      </w:pPr>
+      <w:r>
+        <w:t>4.) Users will be required to use their z number to access the system.</w:t>
+      </w:r>
+    </w:p>
+    <w:p>
+      <w:pPr>
+        <w:pStyle w:val="BodyText"/>
+      </w:pPr>
+      <w:r>
+        <w:t>External requirements:</w:t>
+      </w:r>
+    </w:p>
+    <w:p>
+      <w:pPr>
+        <w:pStyle w:val="BodyText"/>
+      </w:pPr>
+      <w:r>
+        <w:t>5.) The access control device should be able to operate across multiple browsers.</w:t>
+      </w:r>
+    </w:p>
+    <w:p>
+      <w:pPr>
+        <w:pStyle w:val="BodyText"/>
+      </w:pPr>
+      <w:r>
+        <w:t xml:space="preserve">6.) Users should not have access to other users information except for staff for privacy concerns. </w:t>
+      </w:r>
+    </w:p>
+    <w:p>
+      <w:pPr>
+        <w:pStyle w:val="BodyText"/>
+        <w:rPr>
+          <w:lang w:val="en-GB"/>
+        </w:rPr>
+      </w:pPr>
     </w:p>
     <w:p>
       <w:pPr>
@@ -1028,6 +1990,7 @@
         <w:rPr>
           <w:lang w:val="en-GB"/>
         </w:rPr>
+        <w:lastRenderedPageBreak/>
         <w:t>Your own APIs: Describe and define at high level any major APIs that you will create</w:t>
       </w:r>
     </w:p>
@@ -1051,6 +2014,59 @@
     </w:p>
     <w:p>
       <w:pPr>
+        <w:pStyle w:val="BodyText"/>
+        <w:rPr>
+          <w:lang w:val="en-GB"/>
+        </w:rPr>
+      </w:pPr>
+      <w:bookmarkStart w:id="0" w:name="_GoBack"/>
+      <w:bookmarkEnd w:id="0"/>
+      <w:r>
+        <w:t xml:space="preserve">For this project we will be using HTML5 and JavaScript for the front end of the website. The backend will be a web socket server and a SQL database for the users who are allowed access to the system. The tools we will be using are node.js which has a MIT license and </w:t>
+      </w:r>
+      <w:proofErr w:type="spellStart"/>
+      <w:r>
+        <w:t>uWebsockets</w:t>
+      </w:r>
+      <w:proofErr w:type="spellEnd"/>
+      <w:r>
+        <w:t xml:space="preserve"> which has a </w:t>
+      </w:r>
+      <w:proofErr w:type="spellStart"/>
+      <w:r>
+        <w:t>zlib</w:t>
+      </w:r>
+      <w:proofErr w:type="spellEnd"/>
+      <w:r>
+        <w:t xml:space="preserve"> license. The </w:t>
+      </w:r>
+      <w:proofErr w:type="spellStart"/>
+      <w:r>
+        <w:t>sonoff</w:t>
+      </w:r>
+      <w:proofErr w:type="spellEnd"/>
+      <w:r>
+        <w:t xml:space="preserve"> switches that will be used in the labs have an API to control them which is given in the following link: </w:t>
+      </w:r>
+      <w:hyperlink r:id="rId8" w:history="1">
+        <w:r>
+          <w:rPr>
+            <w:rStyle w:val="Hyperlink"/>
+          </w:rPr>
+          <w:t>https://blog.ipsumdomus.com/sonoff-switch-complete-hack-without-firmware-upgrade-1b2d6632c01</w:t>
+        </w:r>
+      </w:hyperlink>
+    </w:p>
+    <w:p>
+      <w:pPr>
+        <w:pStyle w:val="BodyText"/>
+        <w:rPr>
+          <w:lang w:val="en-GB"/>
+        </w:rPr>
+      </w:pPr>
+    </w:p>
+    <w:p>
+      <w:pPr>
         <w:pStyle w:val="Heading1"/>
         <w:rPr>
           <w:lang w:val="en-GB"/>
@@ -1085,7 +2101,7 @@
         </w:rPr>
         <w:t xml:space="preserve"> UML tutorials from the Internet. One good one is </w:t>
       </w:r>
-      <w:hyperlink r:id="rId8" w:history="1">
+      <w:hyperlink r:id="rId9" w:history="1">
         <w:r>
           <w:rPr>
             <w:rStyle w:val="Hyperlink"/>
@@ -1182,7 +2198,6 @@
         <w:rPr>
           <w:lang w:val="en-GB"/>
         </w:rPr>
-        <w:lastRenderedPageBreak/>
         <w:t>Identify actual key risks for your project at this time</w:t>
       </w:r>
     </w:p>
@@ -1443,6 +2458,7 @@
         <w:rPr>
           <w:lang w:val="en-GB"/>
         </w:rPr>
+        <w:lastRenderedPageBreak/>
         <w:t>Since</w:t>
       </w:r>
       <w:r>
@@ -1503,19 +2519,7 @@
         <w:rPr>
           <w:lang w:val="en-GB"/>
         </w:rPr>
-        <w:t>D</w:t>
-      </w:r>
-      <w:r>
-        <w:rPr>
-          <w:lang w:val="en-GB"/>
-        </w:rPr>
-        <w:t>ue to the time constraints</w:t>
-      </w:r>
-      <w:r>
-        <w:rPr>
-          <w:lang w:val="en-GB"/>
-        </w:rPr>
-        <w:t xml:space="preserve">, </w:t>
+        <w:t xml:space="preserve">Due to the time constraints, </w:t>
       </w:r>
       <w:r>
         <w:rPr>
@@ -1595,8 +2599,6 @@
         </w:rPr>
         <w:t>ny technical unknowns to solve.</w:t>
       </w:r>
-      <w:bookmarkStart w:id="0" w:name="_GoBack"/>
-      <w:bookmarkEnd w:id="0"/>
     </w:p>
     <w:p>
       <w:pPr>
@@ -1758,6 +2760,114 @@
     </w:p>
     <w:p>
       <w:pPr>
+        <w:pStyle w:val="BodyText"/>
+        <w:numPr>
+          <w:ilvl w:val="0"/>
+          <w:numId w:val="3"/>
+        </w:numPr>
+        <w:rPr>
+          <w:b/>
+          <w:bCs/>
+        </w:rPr>
+      </w:pPr>
+      <w:r>
+        <w:rPr>
+          <w:b/>
+          <w:bCs/>
+        </w:rPr>
+        <w:t>History Table</w:t>
+      </w:r>
+    </w:p>
+    <w:p>
+      <w:pPr>
+        <w:pStyle w:val="BodyText"/>
+      </w:pPr>
+      <w:r>
+        <w:t>3/26/18</w:t>
+      </w:r>
+    </w:p>
+    <w:p>
+      <w:pPr>
+        <w:pStyle w:val="BodyText"/>
+        <w:numPr>
+          <w:ilvl w:val="0"/>
+          <w:numId w:val="46"/>
+        </w:numPr>
+      </w:pPr>
+      <w:r>
+        <w:t>Added the ability for users to scan their owl card via a barcode application</w:t>
+      </w:r>
+    </w:p>
+    <w:p>
+      <w:pPr>
+        <w:pStyle w:val="BodyText"/>
+        <w:numPr>
+          <w:ilvl w:val="0"/>
+          <w:numId w:val="46"/>
+        </w:numPr>
+      </w:pPr>
+      <w:r>
+        <w:t>Added an admin user</w:t>
+      </w:r>
+    </w:p>
+    <w:p>
+      <w:pPr>
+        <w:pStyle w:val="BodyText"/>
+        <w:numPr>
+          <w:ilvl w:val="1"/>
+          <w:numId w:val="46"/>
+        </w:numPr>
+      </w:pPr>
+      <w:r>
+        <w:t>Can add users</w:t>
+      </w:r>
+    </w:p>
+    <w:p>
+      <w:pPr>
+        <w:pStyle w:val="BodyText"/>
+        <w:numPr>
+          <w:ilvl w:val="1"/>
+          <w:numId w:val="46"/>
+        </w:numPr>
+      </w:pPr>
+      <w:r>
+        <w:t>Can remove users</w:t>
+      </w:r>
+    </w:p>
+    <w:p>
+      <w:pPr>
+        <w:pStyle w:val="BodyText"/>
+        <w:numPr>
+          <w:ilvl w:val="1"/>
+          <w:numId w:val="46"/>
+        </w:numPr>
+      </w:pPr>
+      <w:r>
+        <w:t>Can restrict access for users</w:t>
+      </w:r>
+    </w:p>
+    <w:p>
+      <w:pPr>
+        <w:pStyle w:val="BodyText"/>
+        <w:numPr>
+          <w:ilvl w:val="1"/>
+          <w:numId w:val="46"/>
+        </w:numPr>
+      </w:pPr>
+      <w:r>
+        <w:t>Can change lab settings</w:t>
+      </w:r>
+    </w:p>
+    <w:p>
+      <w:pPr>
+        <w:pStyle w:val="BodyText"/>
+        <w:rPr>
+          <w:lang w:val="en-GB"/>
+        </w:rPr>
+      </w:pPr>
+    </w:p>
+    <w:p>
+      <w:pPr>
         <w:pStyle w:val="Heading1"/>
       </w:pPr>
       <w:r>
@@ -1780,36 +2890,36 @@
         <w:pStyle w:val="BodyText"/>
       </w:pPr>
       <w:r>
+        <w:t>Each team s</w:t>
+      </w:r>
+      <w:r>
+        <w:t>ubmit</w:t>
+      </w:r>
+      <w:r>
+        <w:t>s one</w:t>
+      </w:r>
+      <w:r>
+        <w:t xml:space="preserve"> single word document with all the </w:t>
+      </w:r>
+      <w:r>
+        <w:t xml:space="preserve">above </w:t>
+      </w:r>
+      <w:r>
+        <w:t>required sections to Canvas by the due date.</w:t>
+      </w:r>
+      <w:r>
+        <w:t xml:space="preserve">  Must have</w:t>
+      </w:r>
+      <w:r>
+        <w:t xml:space="preserve"> a title page to your document.</w:t>
+      </w:r>
+    </w:p>
+    <w:p>
+      <w:pPr>
+        <w:pStyle w:val="Heading1"/>
+      </w:pPr>
+      <w:r>
         <w:lastRenderedPageBreak/>
-        <w:t>Each team s</w:t>
-      </w:r>
-      <w:r>
-        <w:t>ubmit</w:t>
-      </w:r>
-      <w:r>
-        <w:t>s one</w:t>
-      </w:r>
-      <w:r>
-        <w:t xml:space="preserve"> single word document with all the </w:t>
-      </w:r>
-      <w:r>
-        <w:t xml:space="preserve">above </w:t>
-      </w:r>
-      <w:r>
-        <w:t>required sections to Canvas by the due date.</w:t>
-      </w:r>
-      <w:r>
-        <w:t xml:space="preserve">  Must have</w:t>
-      </w:r>
-      <w:r>
-        <w:t xml:space="preserve"> a title page to your document.</w:t>
-      </w:r>
-    </w:p>
-    <w:p>
-      <w:pPr>
-        <w:pStyle w:val="Heading1"/>
-      </w:pPr>
-      <w:r>
         <w:t>Grading criteria</w:t>
       </w:r>
     </w:p>
@@ -2093,7 +3203,7 @@
       </w:r>
     </w:p>
     <w:sectPr>
-      <w:footerReference w:type="default" r:id="rId9"/>
+      <w:footerReference w:type="default" r:id="rId10"/>
       <w:pgSz w:w="12240" w:h="15840"/>
       <w:pgMar w:top="1440" w:right="1800" w:bottom="1440" w:left="1800" w:header="720" w:footer="720" w:gutter="0"/>
       <w:cols w:space="720"/>
@@ -2765,6 +3875,92 @@
     </w:lvl>
   </w:abstractNum>
   <w:abstractNum w:abstractNumId="6" w15:restartNumberingAfterBreak="0">
+    <w:nsid w:val="13805BC0"/>
+    <w:multiLevelType w:val="hybridMultilevel"/>
+    <w:tmpl w:val="2506A1E8"/>
+    <w:lvl w:ilvl="0" w:tplc="0409000F">
+      <w:start w:val="1"/>
+      <w:numFmt w:val="decimal"/>
+      <w:lvlText w:val="%1."/>
+      <w:lvlJc w:val="left"/>
+      <w:pPr>
+        <w:ind w:left="720" w:hanging="360"/>
+      </w:pPr>
+    </w:lvl>
+    <w:lvl w:ilvl="1" w:tplc="04090019">
+      <w:start w:val="1"/>
+      <w:numFmt w:val="lowerLetter"/>
+      <w:lvlText w:val="%2."/>
+      <w:lvlJc w:val="left"/>
+      <w:pPr>
+        <w:ind w:left="1440" w:hanging="360"/>
+      </w:pPr>
+    </w:lvl>
+    <w:lvl w:ilvl="2" w:tplc="0409001B">
+      <w:start w:val="1"/>
+      <w:numFmt w:val="lowerRoman"/>
+      <w:lvlText w:val="%3."/>
+      <w:lvlJc w:val="right"/>
+      <w:pPr>
+        <w:ind w:left="2160" w:hanging="180"/>
+      </w:pPr>
+    </w:lvl>
+    <w:lvl w:ilvl="3" w:tplc="0409000F" w:tentative="1">
+      <w:start w:val="1"/>
+      <w:numFmt w:val="decimal"/>
+      <w:lvlText w:val="%4."/>
+      <w:lvlJc w:val="left"/>
+      <w:pPr>
+        <w:ind w:left="2880" w:hanging="360"/>
+      </w:pPr>
+    </w:lvl>
+    <w:lvl w:ilvl="4" w:tplc="04090019" w:tentative="1">
+      <w:start w:val="1"/>
+      <w:numFmt w:val="lowerLetter"/>
+      <w:lvlText w:val="%5."/>
+      <w:lvlJc w:val="left"/>
+      <w:pPr>
+        <w:ind w:left="3600" w:hanging="360"/>
+      </w:pPr>
+    </w:lvl>
+    <w:lvl w:ilvl="5" w:tplc="0409001B" w:tentative="1">
+      <w:start w:val="1"/>
+      <w:numFmt w:val="lowerRoman"/>
+      <w:lvlText w:val="%6."/>
+      <w:lvlJc w:val="right"/>
+      <w:pPr>
+        <w:ind w:left="4320" w:hanging="180"/>
+      </w:pPr>
+    </w:lvl>
+    <w:lvl w:ilvl="6" w:tplc="0409000F" w:tentative="1">
+      <w:start w:val="1"/>
+      <w:numFmt w:val="decimal"/>
+      <w:lvlText w:val="%7."/>
+      <w:lvlJc w:val="left"/>
+      <w:pPr>
+        <w:ind w:left="5040" w:hanging="360"/>
+      </w:pPr>
+    </w:lvl>
+    <w:lvl w:ilvl="7" w:tplc="04090019" w:tentative="1">
+      <w:start w:val="1"/>
+      <w:numFmt w:val="lowerLetter"/>
+      <w:lvlText w:val="%8."/>
+      <w:lvlJc w:val="left"/>
+      <w:pPr>
+        <w:ind w:left="5760" w:hanging="360"/>
+      </w:pPr>
+    </w:lvl>
+    <w:lvl w:ilvl="8" w:tplc="0409001B" w:tentative="1">
+      <w:start w:val="1"/>
+      <w:numFmt w:val="lowerRoman"/>
+      <w:lvlText w:val="%9."/>
+      <w:lvlJc w:val="right"/>
+      <w:pPr>
+        <w:ind w:left="6480" w:hanging="180"/>
+      </w:pPr>
+    </w:lvl>
+  </w:abstractNum>
+  <w:abstractNum w:abstractNumId="7" w15:restartNumberingAfterBreak="0">
     <w:nsid w:val="17CB6ABA"/>
     <w:multiLevelType w:val="multilevel"/>
     <w:tmpl w:val="4770F4E8"/>
@@ -2876,7 +4072,7 @@
       </w:rPr>
     </w:lvl>
   </w:abstractNum>
-  <w:abstractNum w:abstractNumId="7" w15:restartNumberingAfterBreak="0">
+  <w:abstractNum w:abstractNumId="8" w15:restartNumberingAfterBreak="0">
     <w:nsid w:val="18FF2BA0"/>
     <w:multiLevelType w:val="multilevel"/>
     <w:tmpl w:val="12D28A84"/>
@@ -2989,7 +4185,7 @@
       </w:rPr>
     </w:lvl>
   </w:abstractNum>
-  <w:abstractNum w:abstractNumId="8" w15:restartNumberingAfterBreak="0">
+  <w:abstractNum w:abstractNumId="9" w15:restartNumberingAfterBreak="0">
     <w:nsid w:val="19464D67"/>
     <w:multiLevelType w:val="multilevel"/>
     <w:tmpl w:val="14D0D4CE"/>
@@ -3102,7 +4298,7 @@
       </w:rPr>
     </w:lvl>
   </w:abstractNum>
-  <w:abstractNum w:abstractNumId="9" w15:restartNumberingAfterBreak="0">
+  <w:abstractNum w:abstractNumId="10" w15:restartNumberingAfterBreak="0">
     <w:nsid w:val="1C7D0DAB"/>
     <w:multiLevelType w:val="hybridMultilevel"/>
     <w:tmpl w:val="220A2778"/>
@@ -3215,7 +4411,7 @@
       </w:rPr>
     </w:lvl>
   </w:abstractNum>
-  <w:abstractNum w:abstractNumId="10" w15:restartNumberingAfterBreak="0">
+  <w:abstractNum w:abstractNumId="11" w15:restartNumberingAfterBreak="0">
     <w:nsid w:val="21AD26CF"/>
     <w:multiLevelType w:val="multilevel"/>
     <w:tmpl w:val="E15ABF68"/>
@@ -3328,7 +4524,7 @@
       </w:rPr>
     </w:lvl>
   </w:abstractNum>
-  <w:abstractNum w:abstractNumId="11" w15:restartNumberingAfterBreak="0">
+  <w:abstractNum w:abstractNumId="12" w15:restartNumberingAfterBreak="0">
     <w:nsid w:val="241B61F3"/>
     <w:multiLevelType w:val="hybridMultilevel"/>
     <w:tmpl w:val="D41A65C8"/>
@@ -3414,7 +4610,7 @@
       </w:pPr>
     </w:lvl>
   </w:abstractNum>
-  <w:abstractNum w:abstractNumId="12" w15:restartNumberingAfterBreak="0">
+  <w:abstractNum w:abstractNumId="13" w15:restartNumberingAfterBreak="0">
     <w:nsid w:val="27E076A2"/>
     <w:multiLevelType w:val="hybridMultilevel"/>
     <w:tmpl w:val="30463ED8"/>
@@ -3527,7 +4723,7 @@
       </w:rPr>
     </w:lvl>
   </w:abstractNum>
-  <w:abstractNum w:abstractNumId="13" w15:restartNumberingAfterBreak="0">
+  <w:abstractNum w:abstractNumId="14" w15:restartNumberingAfterBreak="0">
     <w:nsid w:val="285D2BF8"/>
     <w:multiLevelType w:val="hybridMultilevel"/>
     <w:tmpl w:val="E7F895B4"/>
@@ -3640,7 +4836,7 @@
       </w:rPr>
     </w:lvl>
   </w:abstractNum>
-  <w:abstractNum w:abstractNumId="14" w15:restartNumberingAfterBreak="0">
+  <w:abstractNum w:abstractNumId="15" w15:restartNumberingAfterBreak="0">
     <w:nsid w:val="28685FC3"/>
     <w:multiLevelType w:val="hybridMultilevel"/>
     <w:tmpl w:val="12D28A84"/>
@@ -3753,7 +4949,7 @@
       </w:rPr>
     </w:lvl>
   </w:abstractNum>
-  <w:abstractNum w:abstractNumId="15" w15:restartNumberingAfterBreak="0">
+  <w:abstractNum w:abstractNumId="16" w15:restartNumberingAfterBreak="0">
     <w:nsid w:val="28D24439"/>
     <w:multiLevelType w:val="hybridMultilevel"/>
     <w:tmpl w:val="ED9C25D6"/>
@@ -3866,7 +5062,7 @@
       </w:rPr>
     </w:lvl>
   </w:abstractNum>
-  <w:abstractNum w:abstractNumId="16" w15:restartNumberingAfterBreak="0">
+  <w:abstractNum w:abstractNumId="17" w15:restartNumberingAfterBreak="0">
     <w:nsid w:val="293624D8"/>
     <w:multiLevelType w:val="hybridMultilevel"/>
     <w:tmpl w:val="609461E2"/>
@@ -3979,7 +5175,7 @@
       </w:rPr>
     </w:lvl>
   </w:abstractNum>
-  <w:abstractNum w:abstractNumId="17" w15:restartNumberingAfterBreak="0">
+  <w:abstractNum w:abstractNumId="18" w15:restartNumberingAfterBreak="0">
     <w:nsid w:val="2AFA66B8"/>
     <w:multiLevelType w:val="multilevel"/>
     <w:tmpl w:val="F7E84432"/>
@@ -4092,7 +5288,7 @@
       </w:rPr>
     </w:lvl>
   </w:abstractNum>
-  <w:abstractNum w:abstractNumId="18" w15:restartNumberingAfterBreak="0">
+  <w:abstractNum w:abstractNumId="19" w15:restartNumberingAfterBreak="0">
     <w:nsid w:val="2FB90D2C"/>
     <w:multiLevelType w:val="hybridMultilevel"/>
     <w:tmpl w:val="3D22D2A2"/>
@@ -4181,7 +5377,120 @@
       </w:pPr>
     </w:lvl>
   </w:abstractNum>
-  <w:abstractNum w:abstractNumId="19" w15:restartNumberingAfterBreak="0">
+  <w:abstractNum w:abstractNumId="20" w15:restartNumberingAfterBreak="0">
+    <w:nsid w:val="342C44B3"/>
+    <w:multiLevelType w:val="hybridMultilevel"/>
+    <w:tmpl w:val="872C36AE"/>
+    <w:lvl w:ilvl="0" w:tplc="04090001">
+      <w:start w:val="1"/>
+      <w:numFmt w:val="bullet"/>
+      <w:lvlText w:val=""/>
+      <w:lvlJc w:val="left"/>
+      <w:pPr>
+        <w:ind w:left="2160" w:hanging="360"/>
+      </w:pPr>
+      <w:rPr>
+        <w:rFonts w:ascii="Symbol" w:hAnsi="Symbol" w:hint="default"/>
+      </w:rPr>
+    </w:lvl>
+    <w:lvl w:ilvl="1" w:tplc="04090003">
+      <w:start w:val="1"/>
+      <w:numFmt w:val="bullet"/>
+      <w:lvlText w:val="o"/>
+      <w:lvlJc w:val="left"/>
+      <w:pPr>
+        <w:ind w:left="2880" w:hanging="360"/>
+      </w:pPr>
+      <w:rPr>
+        <w:rFonts w:ascii="Courier New" w:hAnsi="Courier New" w:cs="Courier New" w:hint="default"/>
+      </w:rPr>
+    </w:lvl>
+    <w:lvl w:ilvl="2" w:tplc="04090005" w:tentative="1">
+      <w:start w:val="1"/>
+      <w:numFmt w:val="bullet"/>
+      <w:lvlText w:val=""/>
+      <w:lvlJc w:val="left"/>
+      <w:pPr>
+        <w:ind w:left="3600" w:hanging="360"/>
+      </w:pPr>
+      <w:rPr>
+        <w:rFonts w:ascii="Wingdings" w:hAnsi="Wingdings" w:hint="default"/>
+      </w:rPr>
+    </w:lvl>
+    <w:lvl w:ilvl="3" w:tplc="04090001" w:tentative="1">
+      <w:start w:val="1"/>
+      <w:numFmt w:val="bullet"/>
+      <w:lvlText w:val=""/>
+      <w:lvlJc w:val="left"/>
+      <w:pPr>
+        <w:ind w:left="4320" w:hanging="360"/>
+      </w:pPr>
+      <w:rPr>
+        <w:rFonts w:ascii="Symbol" w:hAnsi="Symbol" w:hint="default"/>
+      </w:rPr>
+    </w:lvl>
+    <w:lvl w:ilvl="4" w:tplc="04090003" w:tentative="1">
+      <w:start w:val="1"/>
+      <w:numFmt w:val="bullet"/>
+      <w:lvlText w:val="o"/>
+      <w:lvlJc w:val="left"/>
+      <w:pPr>
+        <w:ind w:left="5040" w:hanging="360"/>
+      </w:pPr>
+      <w:rPr>
+        <w:rFonts w:ascii="Courier New" w:hAnsi="Courier New" w:cs="Courier New" w:hint="default"/>
+      </w:rPr>
+    </w:lvl>
+    <w:lvl w:ilvl="5" w:tplc="04090005" w:tentative="1">
+      <w:start w:val="1"/>
+      <w:numFmt w:val="bullet"/>
+      <w:lvlText w:val=""/>
+      <w:lvlJc w:val="left"/>
+      <w:pPr>
+        <w:ind w:left="5760" w:hanging="360"/>
+      </w:pPr>
+      <w:rPr>
+        <w:rFonts w:ascii="Wingdings" w:hAnsi="Wingdings" w:hint="default"/>
+      </w:rPr>
+    </w:lvl>
+    <w:lvl w:ilvl="6" w:tplc="04090001" w:tentative="1">
+      <w:start w:val="1"/>
+      <w:numFmt w:val="bullet"/>
+      <w:lvlText w:val=""/>
+      <w:lvlJc w:val="left"/>
+      <w:pPr>
+        <w:ind w:left="6480" w:hanging="360"/>
+      </w:pPr>
+      <w:rPr>
+        <w:rFonts w:ascii="Symbol" w:hAnsi="Symbol" w:hint="default"/>
+      </w:rPr>
+    </w:lvl>
+    <w:lvl w:ilvl="7" w:tplc="04090003" w:tentative="1">
+      <w:start w:val="1"/>
+      <w:numFmt w:val="bullet"/>
+      <w:lvlText w:val="o"/>
+      <w:lvlJc w:val="left"/>
+      <w:pPr>
+        <w:ind w:left="7200" w:hanging="360"/>
+      </w:pPr>
+      <w:rPr>
+        <w:rFonts w:ascii="Courier New" w:hAnsi="Courier New" w:cs="Courier New" w:hint="default"/>
+      </w:rPr>
+    </w:lvl>
+    <w:lvl w:ilvl="8" w:tplc="04090005" w:tentative="1">
+      <w:start w:val="1"/>
+      <w:numFmt w:val="bullet"/>
+      <w:lvlText w:val=""/>
+      <w:lvlJc w:val="left"/>
+      <w:pPr>
+        <w:ind w:left="7920" w:hanging="360"/>
+      </w:pPr>
+      <w:rPr>
+        <w:rFonts w:ascii="Wingdings" w:hAnsi="Wingdings" w:hint="default"/>
+      </w:rPr>
+    </w:lvl>
+  </w:abstractNum>
+  <w:abstractNum w:abstractNumId="21" w15:restartNumberingAfterBreak="0">
     <w:nsid w:val="347D5C3E"/>
     <w:multiLevelType w:val="hybridMultilevel"/>
     <w:tmpl w:val="0E9862F8"/>
@@ -4294,7 +5603,7 @@
       </w:rPr>
     </w:lvl>
   </w:abstractNum>
-  <w:abstractNum w:abstractNumId="20" w15:restartNumberingAfterBreak="0">
+  <w:abstractNum w:abstractNumId="22" w15:restartNumberingAfterBreak="0">
     <w:nsid w:val="383911A2"/>
     <w:multiLevelType w:val="hybridMultilevel"/>
     <w:tmpl w:val="4770F4E8"/>
@@ -4406,7 +5715,7 @@
       </w:rPr>
     </w:lvl>
   </w:abstractNum>
-  <w:abstractNum w:abstractNumId="21" w15:restartNumberingAfterBreak="0">
+  <w:abstractNum w:abstractNumId="23" w15:restartNumberingAfterBreak="0">
     <w:nsid w:val="3F154524"/>
     <w:multiLevelType w:val="hybridMultilevel"/>
     <w:tmpl w:val="70BE8CE0"/>
@@ -4519,7 +5828,7 @@
       </w:rPr>
     </w:lvl>
   </w:abstractNum>
-  <w:abstractNum w:abstractNumId="22" w15:restartNumberingAfterBreak="0">
+  <w:abstractNum w:abstractNumId="24" w15:restartNumberingAfterBreak="0">
     <w:nsid w:val="3F4C0B5E"/>
     <w:multiLevelType w:val="hybridMultilevel"/>
     <w:tmpl w:val="AE6CF3FC"/>
@@ -4632,7 +5941,7 @@
       </w:rPr>
     </w:lvl>
   </w:abstractNum>
-  <w:abstractNum w:abstractNumId="23" w15:restartNumberingAfterBreak="0">
+  <w:abstractNum w:abstractNumId="25" w15:restartNumberingAfterBreak="0">
     <w:nsid w:val="411E7081"/>
     <w:multiLevelType w:val="multilevel"/>
     <w:tmpl w:val="04090025"/>
@@ -4727,7 +6036,7 @@
       </w:pPr>
     </w:lvl>
   </w:abstractNum>
-  <w:abstractNum w:abstractNumId="24" w15:restartNumberingAfterBreak="0">
+  <w:abstractNum w:abstractNumId="26" w15:restartNumberingAfterBreak="0">
     <w:nsid w:val="44B8199A"/>
     <w:multiLevelType w:val="multilevel"/>
     <w:tmpl w:val="A464219E"/>
@@ -4840,7 +6149,7 @@
       </w:rPr>
     </w:lvl>
   </w:abstractNum>
-  <w:abstractNum w:abstractNumId="25" w15:restartNumberingAfterBreak="0">
+  <w:abstractNum w:abstractNumId="27" w15:restartNumberingAfterBreak="0">
     <w:nsid w:val="45B6082F"/>
     <w:multiLevelType w:val="hybridMultilevel"/>
     <w:tmpl w:val="69626450"/>
@@ -4952,7 +6261,7 @@
       </w:rPr>
     </w:lvl>
   </w:abstractNum>
-  <w:abstractNum w:abstractNumId="26" w15:restartNumberingAfterBreak="0">
+  <w:abstractNum w:abstractNumId="28" w15:restartNumberingAfterBreak="0">
     <w:nsid w:val="48B7530D"/>
     <w:multiLevelType w:val="hybridMultilevel"/>
     <w:tmpl w:val="A464219E"/>
@@ -5065,7 +6374,7 @@
       </w:rPr>
     </w:lvl>
   </w:abstractNum>
-  <w:abstractNum w:abstractNumId="27" w15:restartNumberingAfterBreak="0">
+  <w:abstractNum w:abstractNumId="29" w15:restartNumberingAfterBreak="0">
     <w:nsid w:val="492F5313"/>
     <w:multiLevelType w:val="hybridMultilevel"/>
     <w:tmpl w:val="930CC0CC"/>
@@ -5178,7 +6487,7 @@
       </w:rPr>
     </w:lvl>
   </w:abstractNum>
-  <w:abstractNum w:abstractNumId="28" w15:restartNumberingAfterBreak="0">
+  <w:abstractNum w:abstractNumId="30" w15:restartNumberingAfterBreak="0">
     <w:nsid w:val="49631D2D"/>
     <w:multiLevelType w:val="hybridMultilevel"/>
     <w:tmpl w:val="B61E4F78"/>
@@ -5267,7 +6576,7 @@
       </w:pPr>
     </w:lvl>
   </w:abstractNum>
-  <w:abstractNum w:abstractNumId="29" w15:restartNumberingAfterBreak="0">
+  <w:abstractNum w:abstractNumId="31" w15:restartNumberingAfterBreak="0">
     <w:nsid w:val="4CFB08C0"/>
     <w:multiLevelType w:val="hybridMultilevel"/>
     <w:tmpl w:val="E15ABF68"/>
@@ -5380,7 +6689,7 @@
       </w:rPr>
     </w:lvl>
   </w:abstractNum>
-  <w:abstractNum w:abstractNumId="30" w15:restartNumberingAfterBreak="0">
+  <w:abstractNum w:abstractNumId="32" w15:restartNumberingAfterBreak="0">
     <w:nsid w:val="4F152105"/>
     <w:multiLevelType w:val="hybridMultilevel"/>
     <w:tmpl w:val="F7E84432"/>
@@ -5493,7 +6802,7 @@
       </w:rPr>
     </w:lvl>
   </w:abstractNum>
-  <w:abstractNum w:abstractNumId="31" w15:restartNumberingAfterBreak="0">
+  <w:abstractNum w:abstractNumId="33" w15:restartNumberingAfterBreak="0">
     <w:nsid w:val="5765789D"/>
     <w:multiLevelType w:val="hybridMultilevel"/>
     <w:tmpl w:val="E5B62CCA"/>
@@ -5606,7 +6915,7 @@
       </w:rPr>
     </w:lvl>
   </w:abstractNum>
-  <w:abstractNum w:abstractNumId="32" w15:restartNumberingAfterBreak="0">
+  <w:abstractNum w:abstractNumId="34" w15:restartNumberingAfterBreak="0">
     <w:nsid w:val="581E4232"/>
     <w:multiLevelType w:val="multilevel"/>
     <w:tmpl w:val="23E430C0"/>
@@ -5718,7 +7027,7 @@
       </w:rPr>
     </w:lvl>
   </w:abstractNum>
-  <w:abstractNum w:abstractNumId="33" w15:restartNumberingAfterBreak="0">
+  <w:abstractNum w:abstractNumId="35" w15:restartNumberingAfterBreak="0">
     <w:nsid w:val="5A954A3A"/>
     <w:multiLevelType w:val="hybridMultilevel"/>
     <w:tmpl w:val="B7A481E4"/>
@@ -5831,7 +7140,7 @@
       </w:rPr>
     </w:lvl>
   </w:abstractNum>
-  <w:abstractNum w:abstractNumId="34" w15:restartNumberingAfterBreak="0">
+  <w:abstractNum w:abstractNumId="36" w15:restartNumberingAfterBreak="0">
     <w:nsid w:val="5BE772F0"/>
     <w:multiLevelType w:val="hybridMultilevel"/>
     <w:tmpl w:val="883CECDC"/>
@@ -5944,7 +7253,7 @@
       </w:rPr>
     </w:lvl>
   </w:abstractNum>
-  <w:abstractNum w:abstractNumId="35" w15:restartNumberingAfterBreak="0">
+  <w:abstractNum w:abstractNumId="37" w15:restartNumberingAfterBreak="0">
     <w:nsid w:val="5EEC55E5"/>
     <w:multiLevelType w:val="hybridMultilevel"/>
     <w:tmpl w:val="14D0D4CE"/>
@@ -6057,7 +7366,7 @@
       </w:rPr>
     </w:lvl>
   </w:abstractNum>
-  <w:abstractNum w:abstractNumId="36" w15:restartNumberingAfterBreak="0">
+  <w:abstractNum w:abstractNumId="38" w15:restartNumberingAfterBreak="0">
     <w:nsid w:val="66BF78C7"/>
     <w:multiLevelType w:val="hybridMultilevel"/>
     <w:tmpl w:val="72DE1120"/>
@@ -6169,7 +7478,7 @@
       </w:rPr>
     </w:lvl>
   </w:abstractNum>
-  <w:abstractNum w:abstractNumId="37" w15:restartNumberingAfterBreak="0">
+  <w:abstractNum w:abstractNumId="39" w15:restartNumberingAfterBreak="0">
     <w:nsid w:val="67CA79C7"/>
     <w:multiLevelType w:val="hybridMultilevel"/>
     <w:tmpl w:val="AB349E74"/>
@@ -6255,7 +7564,7 @@
       </w:pPr>
     </w:lvl>
   </w:abstractNum>
-  <w:abstractNum w:abstractNumId="38" w15:restartNumberingAfterBreak="0">
+  <w:abstractNum w:abstractNumId="40" w15:restartNumberingAfterBreak="0">
     <w:nsid w:val="6F7064EB"/>
     <w:multiLevelType w:val="multilevel"/>
     <w:tmpl w:val="10140BC6"/>
@@ -6341,7 +7650,7 @@
       </w:pPr>
     </w:lvl>
   </w:abstractNum>
-  <w:abstractNum w:abstractNumId="39" w15:restartNumberingAfterBreak="0">
+  <w:abstractNum w:abstractNumId="41" w15:restartNumberingAfterBreak="0">
     <w:nsid w:val="715172E0"/>
     <w:multiLevelType w:val="hybridMultilevel"/>
     <w:tmpl w:val="97F4F370"/>
@@ -6454,7 +7763,7 @@
       </w:rPr>
     </w:lvl>
   </w:abstractNum>
-  <w:abstractNum w:abstractNumId="40" w15:restartNumberingAfterBreak="0">
+  <w:abstractNum w:abstractNumId="42" w15:restartNumberingAfterBreak="0">
     <w:nsid w:val="74E54304"/>
     <w:multiLevelType w:val="multilevel"/>
     <w:tmpl w:val="B7A481E4"/>
@@ -6567,7 +7876,7 @@
       </w:rPr>
     </w:lvl>
   </w:abstractNum>
-  <w:abstractNum w:abstractNumId="41" w15:restartNumberingAfterBreak="0">
+  <w:abstractNum w:abstractNumId="43" w15:restartNumberingAfterBreak="0">
     <w:nsid w:val="77B773CD"/>
     <w:multiLevelType w:val="hybridMultilevel"/>
     <w:tmpl w:val="7B40CD46"/>
@@ -6680,7 +7989,7 @@
       </w:rPr>
     </w:lvl>
   </w:abstractNum>
-  <w:abstractNum w:abstractNumId="42" w15:restartNumberingAfterBreak="0">
+  <w:abstractNum w:abstractNumId="44" w15:restartNumberingAfterBreak="0">
     <w:nsid w:val="77F13708"/>
     <w:multiLevelType w:val="hybridMultilevel"/>
     <w:tmpl w:val="FB0EE73C"/>
@@ -6793,7 +8102,7 @@
       </w:rPr>
     </w:lvl>
   </w:abstractNum>
-  <w:abstractNum w:abstractNumId="43" w15:restartNumberingAfterBreak="0">
+  <w:abstractNum w:abstractNumId="45" w15:restartNumberingAfterBreak="0">
     <w:nsid w:val="7EA603B7"/>
     <w:multiLevelType w:val="hybridMultilevel"/>
     <w:tmpl w:val="451E071E"/>
@@ -6907,58 +8216,58 @@
     </w:lvl>
   </w:abstractNum>
   <w:num w:numId="1">
-    <w:abstractNumId w:val="16"/>
+    <w:abstractNumId w:val="17"/>
   </w:num>
   <w:num w:numId="2">
-    <w:abstractNumId w:val="28"/>
+    <w:abstractNumId w:val="30"/>
   </w:num>
   <w:num w:numId="3">
-    <w:abstractNumId w:val="23"/>
+    <w:abstractNumId w:val="25"/>
   </w:num>
   <w:num w:numId="4">
+    <w:abstractNumId w:val="35"/>
+  </w:num>
+  <w:num w:numId="5">
+    <w:abstractNumId w:val="42"/>
+  </w:num>
+  <w:num w:numId="6">
+    <w:abstractNumId w:val="12"/>
+  </w:num>
+  <w:num w:numId="7">
+    <w:abstractNumId w:val="15"/>
+  </w:num>
+  <w:num w:numId="8">
+    <w:abstractNumId w:val="8"/>
+  </w:num>
+  <w:num w:numId="9">
     <w:abstractNumId w:val="33"/>
   </w:num>
-  <w:num w:numId="5">
-    <w:abstractNumId w:val="40"/>
+  <w:num w:numId="10">
+    <w:abstractNumId w:val="31"/>
   </w:num>
-  <w:num w:numId="6">
+  <w:num w:numId="11">
     <w:abstractNumId w:val="11"/>
   </w:num>
-  <w:num w:numId="7">
-    <w:abstractNumId w:val="14"/>
-  </w:num>
-  <w:num w:numId="8">
-    <w:abstractNumId w:val="7"/>
-  </w:num>
-  <w:num w:numId="9">
-    <w:abstractNumId w:val="31"/>
-  </w:num>
-  <w:num w:numId="10">
-    <w:abstractNumId w:val="29"/>
-  </w:num>
-  <w:num w:numId="11">
+  <w:num w:numId="12">
     <w:abstractNumId w:val="10"/>
-  </w:num>
-  <w:num w:numId="12">
-    <w:abstractNumId w:val="9"/>
   </w:num>
   <w:num w:numId="13">
     <w:abstractNumId w:val="0"/>
   </w:num>
   <w:num w:numId="14">
-    <w:abstractNumId w:val="13"/>
+    <w:abstractNumId w:val="14"/>
   </w:num>
   <w:num w:numId="15">
-    <w:abstractNumId w:val="36"/>
+    <w:abstractNumId w:val="38"/>
   </w:num>
   <w:num w:numId="16">
     <w:abstractNumId w:val="1"/>
   </w:num>
   <w:num w:numId="17">
-    <w:abstractNumId w:val="19"/>
+    <w:abstractNumId w:val="21"/>
   </w:num>
   <w:num w:numId="18">
-    <w:abstractNumId w:val="25"/>
+    <w:abstractNumId w:val="27"/>
   </w:num>
   <w:num w:numId="19">
     <w:abstractNumId w:val="2"/>
@@ -6967,76 +8276,82 @@
     <w:abstractNumId w:val="3"/>
   </w:num>
   <w:num w:numId="21">
-    <w:abstractNumId w:val="30"/>
+    <w:abstractNumId w:val="32"/>
   </w:num>
   <w:num w:numId="22">
-    <w:abstractNumId w:val="17"/>
+    <w:abstractNumId w:val="18"/>
   </w:num>
   <w:num w:numId="23">
-    <w:abstractNumId w:val="34"/>
+    <w:abstractNumId w:val="36"/>
   </w:num>
   <w:num w:numId="24">
+    <w:abstractNumId w:val="28"/>
+  </w:num>
+  <w:num w:numId="25">
     <w:abstractNumId w:val="26"/>
   </w:num>
-  <w:num w:numId="25">
-    <w:abstractNumId w:val="24"/>
+  <w:num w:numId="26">
+    <w:abstractNumId w:val="39"/>
   </w:num>
-  <w:num w:numId="26">
+  <w:num w:numId="27">
+    <w:abstractNumId w:val="40"/>
+  </w:num>
+  <w:num w:numId="28">
+    <w:abstractNumId w:val="45"/>
+  </w:num>
+  <w:num w:numId="29">
     <w:abstractNumId w:val="37"/>
   </w:num>
-  <w:num w:numId="27">
-    <w:abstractNumId w:val="38"/>
-  </w:num>
-  <w:num w:numId="28">
-    <w:abstractNumId w:val="43"/>
-  </w:num>
-  <w:num w:numId="29">
-    <w:abstractNumId w:val="35"/>
-  </w:num>
   <w:num w:numId="30">
-    <w:abstractNumId w:val="8"/>
+    <w:abstractNumId w:val="9"/>
   </w:num>
   <w:num w:numId="31">
-    <w:abstractNumId w:val="22"/>
+    <w:abstractNumId w:val="24"/>
   </w:num>
   <w:num w:numId="32">
     <w:abstractNumId w:val="4"/>
   </w:num>
   <w:num w:numId="33">
-    <w:abstractNumId w:val="18"/>
+    <w:abstractNumId w:val="19"/>
   </w:num>
   <w:num w:numId="34">
-    <w:abstractNumId w:val="32"/>
+    <w:abstractNumId w:val="34"/>
   </w:num>
   <w:num w:numId="35">
-    <w:abstractNumId w:val="27"/>
+    <w:abstractNumId w:val="29"/>
   </w:num>
   <w:num w:numId="36">
-    <w:abstractNumId w:val="20"/>
+    <w:abstractNumId w:val="22"/>
   </w:num>
   <w:num w:numId="37">
-    <w:abstractNumId w:val="6"/>
+    <w:abstractNumId w:val="7"/>
   </w:num>
   <w:num w:numId="38">
-    <w:abstractNumId w:val="21"/>
+    <w:abstractNumId w:val="23"/>
   </w:num>
   <w:num w:numId="39">
-    <w:abstractNumId w:val="42"/>
+    <w:abstractNumId w:val="44"/>
   </w:num>
   <w:num w:numId="40">
     <w:abstractNumId w:val="5"/>
   </w:num>
   <w:num w:numId="41">
-    <w:abstractNumId w:val="39"/>
+    <w:abstractNumId w:val="41"/>
   </w:num>
   <w:num w:numId="42">
-    <w:abstractNumId w:val="15"/>
+    <w:abstractNumId w:val="16"/>
   </w:num>
   <w:num w:numId="43">
-    <w:abstractNumId w:val="12"/>
+    <w:abstractNumId w:val="13"/>
   </w:num>
   <w:num w:numId="44">
-    <w:abstractNumId w:val="41"/>
+    <w:abstractNumId w:val="43"/>
+  </w:num>
+  <w:num w:numId="45">
+    <w:abstractNumId w:val="6"/>
+  </w:num>
+  <w:num w:numId="46">
+    <w:abstractNumId w:val="20"/>
   </w:num>
 </w:numbering>
 </file>
@@ -7207,7 +8522,7 @@
     <w:lsdException w:name="Table Web 2" w:semiHidden="1" w:unhideWhenUsed="1"/>
     <w:lsdException w:name="Table Web 3" w:semiHidden="1" w:unhideWhenUsed="1"/>
     <w:lsdException w:name="Balloon Text" w:semiHidden="1" w:unhideWhenUsed="1"/>
-    <w:lsdException w:name="Table Grid" w:uiPriority="59"/>
+    <w:lsdException w:name="Table Grid" w:uiPriority="39"/>
     <w:lsdException w:name="Table Theme" w:semiHidden="1" w:unhideWhenUsed="1"/>
     <w:lsdException w:name="Placeholder Text" w:semiHidden="1"/>
     <w:lsdException w:name="No Spacing" w:semiHidden="1" w:uiPriority="1" w:qFormat="1"/>
@@ -7683,7 +8998,6 @@
   <w:style w:type="character" w:default="1" w:styleId="DefaultParagraphFont">
     <w:name w:val="Default Paragraph Font"/>
     <w:uiPriority w:val="1"/>
-    <w:semiHidden/>
     <w:unhideWhenUsed/>
   </w:style>
   <w:style w:type="table" w:default="1" w:styleId="TableNormal">
@@ -8038,6 +9352,28 @@
       <w:contextualSpacing/>
     </w:pPr>
   </w:style>
+  <w:style w:type="table" w:styleId="TableGrid">
+    <w:name w:val="Table Grid"/>
+    <w:basedOn w:val="TableNormal"/>
+    <w:uiPriority w:val="39"/>
+    <w:rsid w:val="009C3C26"/>
+    <w:rPr>
+      <w:rFonts w:eastAsiaTheme="minorHAnsi"/>
+      <w:sz w:val="22"/>
+      <w:szCs w:val="22"/>
+      <w:lang w:eastAsia="en-US"/>
+    </w:rPr>
+    <w:tblPr>
+      <w:tblBorders>
+        <w:top w:val="single" w:sz="4" w:space="0" w:color="auto"/>
+        <w:left w:val="single" w:sz="4" w:space="0" w:color="auto"/>
+        <w:bottom w:val="single" w:sz="4" w:space="0" w:color="auto"/>
+        <w:right w:val="single" w:sz="4" w:space="0" w:color="auto"/>
+        <w:insideH w:val="single" w:sz="4" w:space="0" w:color="auto"/>
+        <w:insideV w:val="single" w:sz="4" w:space="0" w:color="auto"/>
+      </w:tblBorders>
+    </w:tblPr>
+  </w:style>
 </w:styles>
 </file>
 
@@ -8364,7 +9700,7 @@
 </file>
 
 <file path=customXml/itemProps1.xml><?xml version="1.0" encoding="utf-8"?>
-<ds:datastoreItem xmlns:ds="http://schemas.openxmlformats.org/officeDocument/2006/customXml" ds:itemID="{A795E873-46C8-4449-89E9-2FD3DB083067}">
+<ds:datastoreItem xmlns:ds="http://schemas.openxmlformats.org/officeDocument/2006/customXml" ds:itemID="{CB0C5934-EA83-4012-BE62-B35D66E89FC3}">
   <ds:schemaRefs>
     <ds:schemaRef ds:uri="http://schemas.openxmlformats.org/officeDocument/2006/bibliography"/>
   </ds:schemaRefs>

</xml_diff>

<commit_message>
Expanded High level architecture and added UML diagrams
</commit_message>
<xml_diff>
--- a/Milestone3/M3_MoreDetailed Description_VerticalPrototype.docx
+++ b/Milestone3/M3_MoreDetailed Description_VerticalPrototype.docx
@@ -1,6 +1,6 @@
 
 <file path=word/document.xml><?xml version="1.0" encoding="utf-8"?>
-<w:document xmlns:wpc="http://schemas.microsoft.com/office/word/2010/wordprocessingCanvas" xmlns:cx="http://schemas.microsoft.com/office/drawing/2014/chartex" xmlns:cx1="http://schemas.microsoft.com/office/drawing/2015/9/8/chartex" xmlns:cx2="http://schemas.microsoft.com/office/drawing/2015/10/21/chartex" xmlns:cx3="http://schemas.microsoft.com/office/drawing/2016/5/9/chartex" xmlns:cx4="http://schemas.microsoft.com/office/drawing/2016/5/10/chartex" xmlns:cx5="http://schemas.microsoft.com/office/drawing/2016/5/11/chartex" xmlns:cx6="http://schemas.microsoft.com/office/drawing/2016/5/12/chartex" xmlns:cx7="http://schemas.microsoft.com/office/drawing/2016/5/13/chartex" xmlns:cx8="http://schemas.microsoft.com/office/drawing/2016/5/14/chartex" xmlns:mc="http://schemas.openxmlformats.org/markup-compatibility/2006" xmlns:aink="http://schemas.microsoft.com/office/drawing/2016/ink" xmlns:am3d="http://schemas.microsoft.com/office/drawing/2017/model3d" xmlns:o="urn:schemas-microsoft-com:office:office" xmlns:r="http://schemas.openxmlformats.org/officeDocument/2006/relationships" xmlns:m="http://schemas.openxmlformats.org/officeDocument/2006/math" xmlns:v="urn:schemas-microsoft-com:vml" xmlns:wp14="http://schemas.microsoft.com/office/word/2010/wordprocessingDrawing" xmlns:wp="http://schemas.openxmlformats.org/drawingml/2006/wordprocessingDrawing" xmlns:w10="urn:schemas-microsoft-com:office:word" xmlns:w="http://schemas.openxmlformats.org/wordprocessingml/2006/main" xmlns:w14="http://schemas.microsoft.com/office/word/2010/wordml" xmlns:w15="http://schemas.microsoft.com/office/word/2012/wordml" xmlns:w16cid="http://schemas.microsoft.com/office/word/2016/wordml/cid" xmlns:w16se="http://schemas.microsoft.com/office/word/2015/wordml/symex" xmlns:wpg="http://schemas.microsoft.com/office/word/2010/wordprocessingGroup" xmlns:wpi="http://schemas.microsoft.com/office/word/2010/wordprocessingInk" xmlns:wne="http://schemas.microsoft.com/office/word/2006/wordml" xmlns:wps="http://schemas.microsoft.com/office/word/2010/wordprocessingShape" mc:Ignorable="w14 w15 w16se w16cid wp14">
+<w:document xmlns:ve="http://schemas.openxmlformats.org/markup-compatibility/2006" xmlns:o="urn:schemas-microsoft-com:office:office" xmlns:r="http://schemas.openxmlformats.org/officeDocument/2006/relationships" xmlns:m="http://schemas.openxmlformats.org/officeDocument/2006/math" xmlns:v="urn:schemas-microsoft-com:vml" xmlns:wp="http://schemas.openxmlformats.org/drawingml/2006/wordprocessingDrawing" xmlns:w10="urn:schemas-microsoft-com:office:word" xmlns:w="http://schemas.openxmlformats.org/wordprocessingml/2006/main" xmlns:wne="http://schemas.microsoft.com/office/word/2006/wordml">
   <w:body>
     <w:p>
       <w:pPr>
@@ -647,7 +647,7 @@
       <w:tblPr>
         <w:tblStyle w:val="TableGrid"/>
         <w:tblW w:w="0" w:type="auto"/>
-        <w:tblLook w:val="04A0" w:firstRow="1" w:lastRow="0" w:firstColumn="1" w:lastColumn="0" w:noHBand="0" w:noVBand="1"/>
+        <w:tblLook w:val="04A0"/>
       </w:tblPr>
       <w:tblGrid>
         <w:gridCol w:w="4428"/>
@@ -847,16 +847,19 @@
         <w:pStyle w:val="Heading1"/>
       </w:pPr>
       <w:r>
+        <w:t>Data definition</w:t>
+      </w:r>
+    </w:p>
+    <w:p>
+      <w:pPr>
+        <w:pStyle w:val="BodyText"/>
+      </w:pPr>
+      <w:r>
+        <w:t xml:space="preserve">This should be reasonably consistent with Milestone 1 but should be expanded as needed and refined as per feedback. Major data items that comprise of sub-data </w:t>
+      </w:r>
+      <w:r>
         <w:lastRenderedPageBreak/>
-        <w:t>Data definition</w:t>
-      </w:r>
-    </w:p>
-    <w:p>
-      <w:pPr>
-        <w:pStyle w:val="BodyText"/>
-      </w:pPr>
-      <w:r>
-        <w:t xml:space="preserve">This should be reasonably consistent with Milestone 1 but should be expanded as needed and refined as per feedback. Major data items that comprise of sub-data items have to be defined in full (list all its sub-data items, and for images/video list formats, max size etc.). You must use all the data definitions and names consistently in all documents, including </w:t>
+        <w:t xml:space="preserve">items have to be defined in full (list all its sub-data items, and for images/video list formats, max size etc.). You must use all the data definitions and names consistently in all documents, including </w:t>
       </w:r>
       <w:r>
         <w:t xml:space="preserve">GUI text. </w:t>
@@ -868,15 +871,7 @@
         <w:t xml:space="preserve">gs like Internet,, </w:t>
       </w:r>
       <w:r>
-        <w:t xml:space="preserve">Browser, Cloud, etc. Be sure to cover ALL items critical to your project and especially those providing a competitive advantage. At this stage data describing user privileges, registration info and main info (raw data, metadata, supporting data) </w:t>
-      </w:r>
-      <w:proofErr w:type="gramStart"/>
-      <w:r>
-        <w:t>have to</w:t>
-      </w:r>
-      <w:proofErr w:type="gramEnd"/>
-      <w:r>
-        <w:t xml:space="preserve"> be fully defined (as much as it is possible at this stage)</w:t>
+        <w:t>Browser, Cloud, etc. Be sure to cover ALL items critical to your project and especially those providing a competitive advantage. At this stage data describing user privileges, registration info and main info (raw data, metadata, supporting data) have to be fully defined (as much as it is possible at this stage)</w:t>
       </w:r>
     </w:p>
     <w:p>
@@ -1040,28 +1035,7 @@
         <w:rPr>
           <w:rFonts w:ascii="Times New Roman" w:hAnsi="Times New Roman" w:cs="Times New Roman"/>
         </w:rPr>
-        <w:t xml:space="preserve">bench is assigned a number and when a user needs a bench the app will automatically search for ones that is available and assign it. The user will be shown a picture of a clean bench and will require to select if the bench is clean or </w:t>
-      </w:r>
-      <w:r>
-        <w:rPr>
-          <w:rFonts w:ascii="Times New Roman" w:hAnsi="Times New Roman" w:cs="Times New Roman"/>
-        </w:rPr>
-        <w:lastRenderedPageBreak/>
-        <w:t xml:space="preserve">not. If the bench is not </w:t>
-      </w:r>
-      <w:proofErr w:type="gramStart"/>
-      <w:r>
-        <w:rPr>
-          <w:rFonts w:ascii="Times New Roman" w:hAnsi="Times New Roman" w:cs="Times New Roman"/>
-        </w:rPr>
-        <w:t>clean</w:t>
-      </w:r>
-      <w:proofErr w:type="gramEnd"/>
-      <w:r>
-        <w:rPr>
-          <w:rFonts w:ascii="Times New Roman" w:hAnsi="Times New Roman" w:cs="Times New Roman"/>
-        </w:rPr>
-        <w:t xml:space="preserve"> then the user will be asked to take a pic of it and would also have the option of being reassigned. </w:t>
+        <w:t xml:space="preserve">bench is assigned a number and when a user needs a bench the app will automatically search for ones that is available and assign it. The user will be shown a picture of a clean bench and will require to select if the bench is clean or not. If the bench is not clean then the user will be asked to take a pic of it and would also have the option of being reassigned. </w:t>
       </w:r>
     </w:p>
     <w:p>
@@ -1080,21 +1054,8 @@
         <w:rPr>
           <w:rFonts w:ascii="Times New Roman" w:hAnsi="Times New Roman" w:cs="Times New Roman"/>
         </w:rPr>
-        <w:t xml:space="preserve">The site should also be mobile friendly since users will be accessing the site via an internet browser on their mobile device (smartphones, tablet, etc.) The user will be granted access to the bench or lab equipment only if they are enrolled in a University course. Users will be using their student Z-number to log into the site. Users will also be allowed access for </w:t>
-      </w:r>
-      <w:proofErr w:type="gramStart"/>
-      <w:r>
-        <w:rPr>
-          <w:rFonts w:ascii="Times New Roman" w:hAnsi="Times New Roman" w:cs="Times New Roman"/>
-        </w:rPr>
-        <w:t>a period of time</w:t>
-      </w:r>
-      <w:proofErr w:type="gramEnd"/>
-      <w:r>
-        <w:rPr>
-          <w:rFonts w:ascii="Times New Roman" w:hAnsi="Times New Roman" w:cs="Times New Roman"/>
-        </w:rPr>
-        <w:t xml:space="preserve"> only for a course session scheduled.</w:t>
+        <w:lastRenderedPageBreak/>
+        <w:t>The site should also be mobile friendly since users will be accessing the site via an internet browser on their mobile device (smartphones, tablet, etc.) The user will be granted access to the bench or lab equipment only if they are enrolled in a University course. Users will be using their student Z-number to log into the site. Users will also be allowed access for a period of time only for a course session scheduled.</w:t>
       </w:r>
     </w:p>
     <w:p>
@@ -1317,7 +1278,6 @@
         </w:numPr>
       </w:pPr>
       <w:r>
-        <w:lastRenderedPageBreak/>
         <w:t>Users will enter in Z-number and password into the site or scan their barcode with the barcode reader</w:t>
       </w:r>
     </w:p>
@@ -1330,6 +1290,7 @@
         </w:numPr>
       </w:pPr>
       <w:r>
+        <w:lastRenderedPageBreak/>
         <w:t>C</w:t>
       </w:r>
       <w:r>
@@ -1624,7 +1585,6 @@
         </w:numPr>
       </w:pPr>
       <w:r>
-        <w:lastRenderedPageBreak/>
         <w:t>Users are expected to clean the work area when they are done. This will be validated later when another user uses the same work area.</w:t>
       </w:r>
     </w:p>
@@ -1637,6 +1597,7 @@
         </w:numPr>
       </w:pPr>
       <w:r>
+        <w:lastRenderedPageBreak/>
         <w:t>The system will then turn off any lights or devices after a certain amount of inactivity.</w:t>
       </w:r>
       <w:r>
@@ -1990,7 +1951,6 @@
         <w:rPr>
           <w:lang w:val="en-GB"/>
         </w:rPr>
-        <w:lastRenderedPageBreak/>
         <w:t>Your own APIs: Describe and define at high level any major APIs that you will create</w:t>
       </w:r>
     </w:p>
@@ -2009,15 +1969,14 @@
         <w:rPr>
           <w:lang w:val="en-GB"/>
         </w:rPr>
+        <w:lastRenderedPageBreak/>
         <w:t>Describe any significant non-trivial algorithm or process (like rating, ranking, automatic prioritizing of items etc.)</w:t>
       </w:r>
     </w:p>
     <w:p>
       <w:pPr>
         <w:pStyle w:val="BodyText"/>
-        <w:rPr>
-          <w:lang w:val="en-GB"/>
-        </w:rPr>
+        <w:ind w:firstLine="432"/>
       </w:pPr>
       <w:bookmarkStart w:id="0" w:name="_GoBack"/>
       <w:bookmarkEnd w:id="0"/>
@@ -2056,6 +2015,17 @@
           <w:t>https://blog.ipsumdomus.com/sonoff-switch-complete-hack-without-firmware-upgrade-1b2d6632c01</w:t>
         </w:r>
       </w:hyperlink>
+      <w:r>
+        <w:t xml:space="preserve">. We will have 2 databases, one is for authorized users and the other is for the devices being controlled. In the user database we will have the users name, Z#, class </w:t>
+      </w:r>
+      <w:proofErr w:type="spellStart"/>
+      <w:r>
+        <w:t>crn</w:t>
+      </w:r>
+      <w:proofErr w:type="spellEnd"/>
+      <w:r>
+        <w:t xml:space="preserve">, email, flag for unclean workbench, flags for what bench they are authorized to use, flag for admin, and password for admin. This DB will be sorted and searched by Z#. The device database will have station type, station number, flag for clean, status, time activated, room number, and picture of last state. This DB is going to be sort by room number, then station type for simplicity. </w:t>
+      </w:r>
     </w:p>
     <w:p>
       <w:pPr>
@@ -2189,6 +2159,106 @@
     </w:p>
     <w:p>
       <w:pPr>
+        <w:pStyle w:val="BodyText"/>
+        <w:rPr>
+          <w:lang w:val="en-GB"/>
+        </w:rPr>
+      </w:pPr>
+    </w:p>
+    <w:p>
+      <w:pPr>
+        <w:pStyle w:val="BodyText"/>
+        <w:rPr>
+          <w:lang w:val="en-GB"/>
+        </w:rPr>
+      </w:pPr>
+    </w:p>
+    <w:p>
+      <w:pPr>
+        <w:pStyle w:val="BodyText"/>
+        <w:rPr>
+          <w:lang w:val="en-GB"/>
+        </w:rPr>
+      </w:pPr>
+      <w:r>
+        <w:rPr>
+          <w:lang w:val="en-GB"/>
+        </w:rPr>
+        <w:t>UML class diagram:</w:t>
+      </w:r>
+    </w:p>
+    <w:p>
+      <w:pPr>
+        <w:pStyle w:val="BodyText"/>
+        <w:rPr>
+          <w:lang w:val="en-GB"/>
+        </w:rPr>
+      </w:pPr>
+      <w:r>
+        <w:rPr>
+          <w:lang w:val="en-GB"/>
+        </w:rPr>
+        <w:lastRenderedPageBreak/>
+        <w:pict>
+          <v:shapetype id="_x0000_t75" coordsize="21600,21600" o:spt="75" o:preferrelative="t" path="m@4@5l@4@11@9@11@9@5xe" filled="f" stroked="f">
+            <v:stroke joinstyle="miter"/>
+            <v:formulas>
+              <v:f eqn="if lineDrawn pixelLineWidth 0"/>
+              <v:f eqn="sum @0 1 0"/>
+              <v:f eqn="sum 0 0 @1"/>
+              <v:f eqn="prod @2 1 2"/>
+              <v:f eqn="prod @3 21600 pixelWidth"/>
+              <v:f eqn="prod @3 21600 pixelHeight"/>
+              <v:f eqn="sum @0 0 1"/>
+              <v:f eqn="prod @6 1 2"/>
+              <v:f eqn="prod @7 21600 pixelWidth"/>
+              <v:f eqn="sum @8 21600 0"/>
+              <v:f eqn="prod @7 21600 pixelHeight"/>
+              <v:f eqn="sum @10 21600 0"/>
+            </v:formulas>
+            <v:path o:extrusionok="f" gradientshapeok="t" o:connecttype="rect"/>
+            <o:lock v:ext="edit" aspectratio="t"/>
+          </v:shapetype>
+          <v:shape id="_x0000_i1025" type="#_x0000_t75" style="width:346.25pt;height:356.25pt">
+            <v:imagedata r:id="rId10" o:title="UML class diagram"/>
+          </v:shape>
+        </w:pict>
+      </w:r>
+    </w:p>
+    <w:p>
+      <w:pPr>
+        <w:pStyle w:val="BodyText"/>
+        <w:rPr>
+          <w:lang w:val="en-GB"/>
+        </w:rPr>
+      </w:pPr>
+      <w:r>
+        <w:rPr>
+          <w:lang w:val="en-GB"/>
+        </w:rPr>
+        <w:t>UML component and deployment diagram</w:t>
+      </w:r>
+    </w:p>
+    <w:p>
+      <w:pPr>
+        <w:pStyle w:val="BodyText"/>
+        <w:rPr>
+          <w:lang w:val="en-GB"/>
+        </w:rPr>
+      </w:pPr>
+      <w:r>
+        <w:rPr>
+          <w:lang w:val="en-GB"/>
+        </w:rPr>
+        <w:pict>
+          <v:shape id="_x0000_i1026" type="#_x0000_t75" style="width:278.6pt;height:206.6pt">
+            <v:imagedata r:id="rId11" o:title="UML component diagram"/>
+          </v:shape>
+        </w:pict>
+      </w:r>
+    </w:p>
+    <w:p>
+      <w:pPr>
         <w:pStyle w:val="Heading1"/>
         <w:rPr>
           <w:lang w:val="en-GB"/>
@@ -2198,6 +2268,7 @@
         <w:rPr>
           <w:lang w:val="en-GB"/>
         </w:rPr>
+        <w:lastRenderedPageBreak/>
         <w:t>Identify actual key risks for your project at this time</w:t>
       </w:r>
     </w:p>
@@ -2458,7 +2529,6 @@
         <w:rPr>
           <w:lang w:val="en-GB"/>
         </w:rPr>
-        <w:lastRenderedPageBreak/>
         <w:t>Since</w:t>
       </w:r>
       <w:r>
@@ -2795,6 +2865,7 @@
         </w:numPr>
       </w:pPr>
       <w:r>
+        <w:lastRenderedPageBreak/>
         <w:t>Added the ability for users to scan their owl card via a barcode application</w:t>
       </w:r>
     </w:p>
@@ -2919,7 +2990,6 @@
         <w:pStyle w:val="Heading1"/>
       </w:pPr>
       <w:r>
-        <w:lastRenderedPageBreak/>
         <w:t>Grading criteria</w:t>
       </w:r>
     </w:p>
@@ -3203,7 +3273,7 @@
       </w:r>
     </w:p>
     <w:sectPr>
-      <w:footerReference w:type="default" r:id="rId10"/>
+      <w:footerReference w:type="default" r:id="rId12"/>
       <w:pgSz w:w="12240" w:h="15840"/>
       <w:pgMar w:top="1440" w:right="1800" w:bottom="1440" w:left="1800" w:header="720" w:footer="720" w:gutter="0"/>
       <w:cols w:space="720"/>
@@ -3213,7 +3283,7 @@
 </file>
 
 <file path=word/endnotes.xml><?xml version="1.0" encoding="utf-8"?>
-<w:endnotes xmlns:wpc="http://schemas.microsoft.com/office/word/2010/wordprocessingCanvas" xmlns:cx="http://schemas.microsoft.com/office/drawing/2014/chartex" xmlns:cx1="http://schemas.microsoft.com/office/drawing/2015/9/8/chartex" xmlns:cx2="http://schemas.microsoft.com/office/drawing/2015/10/21/chartex" xmlns:cx3="http://schemas.microsoft.com/office/drawing/2016/5/9/chartex" xmlns:cx4="http://schemas.microsoft.com/office/drawing/2016/5/10/chartex" xmlns:cx5="http://schemas.microsoft.com/office/drawing/2016/5/11/chartex" xmlns:cx6="http://schemas.microsoft.com/office/drawing/2016/5/12/chartex" xmlns:cx7="http://schemas.microsoft.com/office/drawing/2016/5/13/chartex" xmlns:cx8="http://schemas.microsoft.com/office/drawing/2016/5/14/chartex" xmlns:mc="http://schemas.openxmlformats.org/markup-compatibility/2006" xmlns:aink="http://schemas.microsoft.com/office/drawing/2016/ink" xmlns:am3d="http://schemas.microsoft.com/office/drawing/2017/model3d" xmlns:o="urn:schemas-microsoft-com:office:office" xmlns:r="http://schemas.openxmlformats.org/officeDocument/2006/relationships" xmlns:m="http://schemas.openxmlformats.org/officeDocument/2006/math" xmlns:v="urn:schemas-microsoft-com:vml" xmlns:wp14="http://schemas.microsoft.com/office/word/2010/wordprocessingDrawing" xmlns:wp="http://schemas.openxmlformats.org/drawingml/2006/wordprocessingDrawing" xmlns:w10="urn:schemas-microsoft-com:office:word" xmlns:w="http://schemas.openxmlformats.org/wordprocessingml/2006/main" xmlns:w14="http://schemas.microsoft.com/office/word/2010/wordml" xmlns:w15="http://schemas.microsoft.com/office/word/2012/wordml" xmlns:w16cid="http://schemas.microsoft.com/office/word/2016/wordml/cid" xmlns:w16se="http://schemas.microsoft.com/office/word/2015/wordml/symex" xmlns:wpg="http://schemas.microsoft.com/office/word/2010/wordprocessingGroup" xmlns:wpi="http://schemas.microsoft.com/office/word/2010/wordprocessingInk" xmlns:wne="http://schemas.microsoft.com/office/word/2006/wordml" xmlns:wps="http://schemas.microsoft.com/office/word/2010/wordprocessingShape" mc:Ignorable="w14 w15 w16se w16cid wp14">
+<w:endnotes xmlns:ve="http://schemas.openxmlformats.org/markup-compatibility/2006" xmlns:o="urn:schemas-microsoft-com:office:office" xmlns:r="http://schemas.openxmlformats.org/officeDocument/2006/relationships" xmlns:m="http://schemas.openxmlformats.org/officeDocument/2006/math" xmlns:v="urn:schemas-microsoft-com:vml" xmlns:wp="http://schemas.openxmlformats.org/drawingml/2006/wordprocessingDrawing" xmlns:w10="urn:schemas-microsoft-com:office:word" xmlns:w="http://schemas.openxmlformats.org/wordprocessingml/2006/main" xmlns:wne="http://schemas.microsoft.com/office/word/2006/wordml">
   <w:endnote w:type="separator" w:id="-1">
     <w:p>
       <w:r>
@@ -3232,7 +3302,7 @@
 </file>
 
 <file path=word/footer1.xml><?xml version="1.0" encoding="utf-8"?>
-<w:ftr xmlns:wpc="http://schemas.microsoft.com/office/word/2010/wordprocessingCanvas" xmlns:cx="http://schemas.microsoft.com/office/drawing/2014/chartex" xmlns:cx1="http://schemas.microsoft.com/office/drawing/2015/9/8/chartex" xmlns:cx2="http://schemas.microsoft.com/office/drawing/2015/10/21/chartex" xmlns:cx3="http://schemas.microsoft.com/office/drawing/2016/5/9/chartex" xmlns:cx4="http://schemas.microsoft.com/office/drawing/2016/5/10/chartex" xmlns:cx5="http://schemas.microsoft.com/office/drawing/2016/5/11/chartex" xmlns:cx6="http://schemas.microsoft.com/office/drawing/2016/5/12/chartex" xmlns:cx7="http://schemas.microsoft.com/office/drawing/2016/5/13/chartex" xmlns:cx8="http://schemas.microsoft.com/office/drawing/2016/5/14/chartex" xmlns:mc="http://schemas.openxmlformats.org/markup-compatibility/2006" xmlns:aink="http://schemas.microsoft.com/office/drawing/2016/ink" xmlns:am3d="http://schemas.microsoft.com/office/drawing/2017/model3d" xmlns:o="urn:schemas-microsoft-com:office:office" xmlns:r="http://schemas.openxmlformats.org/officeDocument/2006/relationships" xmlns:m="http://schemas.openxmlformats.org/officeDocument/2006/math" xmlns:v="urn:schemas-microsoft-com:vml" xmlns:wp14="http://schemas.microsoft.com/office/word/2010/wordprocessingDrawing" xmlns:wp="http://schemas.openxmlformats.org/drawingml/2006/wordprocessingDrawing" xmlns:w10="urn:schemas-microsoft-com:office:word" xmlns:w="http://schemas.openxmlformats.org/wordprocessingml/2006/main" xmlns:w14="http://schemas.microsoft.com/office/word/2010/wordml" xmlns:w15="http://schemas.microsoft.com/office/word/2012/wordml" xmlns:w16cid="http://schemas.microsoft.com/office/word/2016/wordml/cid" xmlns:w16se="http://schemas.microsoft.com/office/word/2015/wordml/symex" xmlns:wpg="http://schemas.microsoft.com/office/word/2010/wordprocessingGroup" xmlns:wpi="http://schemas.microsoft.com/office/word/2010/wordprocessingInk" xmlns:wne="http://schemas.microsoft.com/office/word/2006/wordml" xmlns:wps="http://schemas.microsoft.com/office/word/2010/wordprocessingShape" mc:Ignorable="w14 w15 w16se w16cid wp14">
+<w:ftr xmlns:ve="http://schemas.openxmlformats.org/markup-compatibility/2006" xmlns:o="urn:schemas-microsoft-com:office:office" xmlns:r="http://schemas.openxmlformats.org/officeDocument/2006/relationships" xmlns:m="http://schemas.openxmlformats.org/officeDocument/2006/math" xmlns:v="urn:schemas-microsoft-com:vml" xmlns:wp="http://schemas.openxmlformats.org/drawingml/2006/wordprocessingDrawing" xmlns:w10="urn:schemas-microsoft-com:office:word" xmlns:w="http://schemas.openxmlformats.org/wordprocessingml/2006/main" xmlns:wne="http://schemas.microsoft.com/office/word/2006/wordml">
   <w:p>
     <w:pPr>
       <w:pStyle w:val="Footer"/>
@@ -3261,7 +3331,7 @@
         <w:rStyle w:val="PageNumber"/>
         <w:noProof/>
       </w:rPr>
-      <w:t>6</w:t>
+      <w:t>8</w:t>
     </w:r>
     <w:r>
       <w:rPr>
@@ -3274,7 +3344,7 @@
 </file>
 
 <file path=word/footnotes.xml><?xml version="1.0" encoding="utf-8"?>
-<w:footnotes xmlns:wpc="http://schemas.microsoft.com/office/word/2010/wordprocessingCanvas" xmlns:cx="http://schemas.microsoft.com/office/drawing/2014/chartex" xmlns:cx1="http://schemas.microsoft.com/office/drawing/2015/9/8/chartex" xmlns:cx2="http://schemas.microsoft.com/office/drawing/2015/10/21/chartex" xmlns:cx3="http://schemas.microsoft.com/office/drawing/2016/5/9/chartex" xmlns:cx4="http://schemas.microsoft.com/office/drawing/2016/5/10/chartex" xmlns:cx5="http://schemas.microsoft.com/office/drawing/2016/5/11/chartex" xmlns:cx6="http://schemas.microsoft.com/office/drawing/2016/5/12/chartex" xmlns:cx7="http://schemas.microsoft.com/office/drawing/2016/5/13/chartex" xmlns:cx8="http://schemas.microsoft.com/office/drawing/2016/5/14/chartex" xmlns:mc="http://schemas.openxmlformats.org/markup-compatibility/2006" xmlns:aink="http://schemas.microsoft.com/office/drawing/2016/ink" xmlns:am3d="http://schemas.microsoft.com/office/drawing/2017/model3d" xmlns:o="urn:schemas-microsoft-com:office:office" xmlns:r="http://schemas.openxmlformats.org/officeDocument/2006/relationships" xmlns:m="http://schemas.openxmlformats.org/officeDocument/2006/math" xmlns:v="urn:schemas-microsoft-com:vml" xmlns:wp14="http://schemas.microsoft.com/office/word/2010/wordprocessingDrawing" xmlns:wp="http://schemas.openxmlformats.org/drawingml/2006/wordprocessingDrawing" xmlns:w10="urn:schemas-microsoft-com:office:word" xmlns:w="http://schemas.openxmlformats.org/wordprocessingml/2006/main" xmlns:w14="http://schemas.microsoft.com/office/word/2010/wordml" xmlns:w15="http://schemas.microsoft.com/office/word/2012/wordml" xmlns:w16cid="http://schemas.microsoft.com/office/word/2016/wordml/cid" xmlns:w16se="http://schemas.microsoft.com/office/word/2015/wordml/symex" xmlns:wpg="http://schemas.microsoft.com/office/word/2010/wordprocessingGroup" xmlns:wpi="http://schemas.microsoft.com/office/word/2010/wordprocessingInk" xmlns:wne="http://schemas.microsoft.com/office/word/2006/wordml" xmlns:wps="http://schemas.microsoft.com/office/word/2010/wordprocessingShape" mc:Ignorable="w14 w15 w16se w16cid wp14">
+<w:footnotes xmlns:ve="http://schemas.openxmlformats.org/markup-compatibility/2006" xmlns:o="urn:schemas-microsoft-com:office:office" xmlns:r="http://schemas.openxmlformats.org/officeDocument/2006/relationships" xmlns:m="http://schemas.openxmlformats.org/officeDocument/2006/math" xmlns:v="urn:schemas-microsoft-com:vml" xmlns:wp="http://schemas.openxmlformats.org/drawingml/2006/wordprocessingDrawing" xmlns:w10="urn:schemas-microsoft-com:office:word" xmlns:w="http://schemas.openxmlformats.org/wordprocessingml/2006/main" xmlns:wne="http://schemas.microsoft.com/office/word/2006/wordml">
   <w:footnote w:type="separator" w:id="-1">
     <w:p>
       <w:r>
@@ -3293,8 +3363,8 @@
 </file>
 
 <file path=word/numbering.xml><?xml version="1.0" encoding="utf-8"?>
-<w:numbering xmlns:wpc="http://schemas.microsoft.com/office/word/2010/wordprocessingCanvas" xmlns:cx="http://schemas.microsoft.com/office/drawing/2014/chartex" xmlns:cx1="http://schemas.microsoft.com/office/drawing/2015/9/8/chartex" xmlns:cx2="http://schemas.microsoft.com/office/drawing/2015/10/21/chartex" xmlns:cx3="http://schemas.microsoft.com/office/drawing/2016/5/9/chartex" xmlns:cx4="http://schemas.microsoft.com/office/drawing/2016/5/10/chartex" xmlns:cx5="http://schemas.microsoft.com/office/drawing/2016/5/11/chartex" xmlns:cx6="http://schemas.microsoft.com/office/drawing/2016/5/12/chartex" xmlns:cx7="http://schemas.microsoft.com/office/drawing/2016/5/13/chartex" xmlns:cx8="http://schemas.microsoft.com/office/drawing/2016/5/14/chartex" xmlns:mc="http://schemas.openxmlformats.org/markup-compatibility/2006" xmlns:aink="http://schemas.microsoft.com/office/drawing/2016/ink" xmlns:am3d="http://schemas.microsoft.com/office/drawing/2017/model3d" xmlns:o="urn:schemas-microsoft-com:office:office" xmlns:r="http://schemas.openxmlformats.org/officeDocument/2006/relationships" xmlns:m="http://schemas.openxmlformats.org/officeDocument/2006/math" xmlns:v="urn:schemas-microsoft-com:vml" xmlns:wp14="http://schemas.microsoft.com/office/word/2010/wordprocessingDrawing" xmlns:wp="http://schemas.openxmlformats.org/drawingml/2006/wordprocessingDrawing" xmlns:w10="urn:schemas-microsoft-com:office:word" xmlns:w="http://schemas.openxmlformats.org/wordprocessingml/2006/main" xmlns:w14="http://schemas.microsoft.com/office/word/2010/wordml" xmlns:w15="http://schemas.microsoft.com/office/word/2012/wordml" xmlns:w16cid="http://schemas.microsoft.com/office/word/2016/wordml/cid" xmlns:w16se="http://schemas.microsoft.com/office/word/2015/wordml/symex" xmlns:wpg="http://schemas.microsoft.com/office/word/2010/wordprocessingGroup" xmlns:wpi="http://schemas.microsoft.com/office/word/2010/wordprocessingInk" xmlns:wne="http://schemas.microsoft.com/office/word/2006/wordml" xmlns:wps="http://schemas.microsoft.com/office/word/2010/wordprocessingShape" mc:Ignorable="w14 w15 w16se w16cid wp14">
-  <w:abstractNum w:abstractNumId="0" w15:restartNumberingAfterBreak="0">
+<w:numbering xmlns:ve="http://schemas.openxmlformats.org/markup-compatibility/2006" xmlns:o="urn:schemas-microsoft-com:office:office" xmlns:r="http://schemas.openxmlformats.org/officeDocument/2006/relationships" xmlns:m="http://schemas.openxmlformats.org/officeDocument/2006/math" xmlns:v="urn:schemas-microsoft-com:vml" xmlns:wp="http://schemas.openxmlformats.org/drawingml/2006/wordprocessingDrawing" xmlns:w10="urn:schemas-microsoft-com:office:word" xmlns:w="http://schemas.openxmlformats.org/wordprocessingml/2006/main" xmlns:wne="http://schemas.microsoft.com/office/word/2006/wordml">
+  <w:abstractNum w:abstractNumId="0">
     <w:nsid w:val="00000002"/>
     <w:multiLevelType w:val="singleLevel"/>
     <w:tmpl w:val="00000002"/>
@@ -3312,7 +3382,7 @@
       </w:pPr>
     </w:lvl>
   </w:abstractNum>
-  <w:abstractNum w:abstractNumId="1" w15:restartNumberingAfterBreak="0">
+  <w:abstractNum w:abstractNumId="1">
     <w:nsid w:val="07D94F1C"/>
     <w:multiLevelType w:val="multilevel"/>
     <w:tmpl w:val="72DE1120"/>
@@ -3424,7 +3494,7 @@
       </w:rPr>
     </w:lvl>
   </w:abstractNum>
-  <w:abstractNum w:abstractNumId="2" w15:restartNumberingAfterBreak="0">
+  <w:abstractNum w:abstractNumId="2">
     <w:nsid w:val="08CA6297"/>
     <w:multiLevelType w:val="multilevel"/>
     <w:tmpl w:val="69626450"/>
@@ -3536,7 +3606,7 @@
       </w:rPr>
     </w:lvl>
   </w:abstractNum>
-  <w:abstractNum w:abstractNumId="3" w15:restartNumberingAfterBreak="0">
+  <w:abstractNum w:abstractNumId="3">
     <w:nsid w:val="0C4E2D2B"/>
     <w:multiLevelType w:val="hybridMultilevel"/>
     <w:tmpl w:val="195C320A"/>
@@ -3649,7 +3719,7 @@
       </w:rPr>
     </w:lvl>
   </w:abstractNum>
-  <w:abstractNum w:abstractNumId="4" w15:restartNumberingAfterBreak="0">
+  <w:abstractNum w:abstractNumId="4">
     <w:nsid w:val="0C62495C"/>
     <w:multiLevelType w:val="hybridMultilevel"/>
     <w:tmpl w:val="23E430C0"/>
@@ -3761,7 +3831,7 @@
       </w:rPr>
     </w:lvl>
   </w:abstractNum>
-  <w:abstractNum w:abstractNumId="5" w15:restartNumberingAfterBreak="0">
+  <w:abstractNum w:abstractNumId="5">
     <w:nsid w:val="0FC538DB"/>
     <w:multiLevelType w:val="hybridMultilevel"/>
     <w:tmpl w:val="E14CBDBE"/>
@@ -3874,7 +3944,7 @@
       </w:rPr>
     </w:lvl>
   </w:abstractNum>
-  <w:abstractNum w:abstractNumId="6" w15:restartNumberingAfterBreak="0">
+  <w:abstractNum w:abstractNumId="6">
     <w:nsid w:val="13805BC0"/>
     <w:multiLevelType w:val="hybridMultilevel"/>
     <w:tmpl w:val="2506A1E8"/>
@@ -3960,7 +4030,7 @@
       </w:pPr>
     </w:lvl>
   </w:abstractNum>
-  <w:abstractNum w:abstractNumId="7" w15:restartNumberingAfterBreak="0">
+  <w:abstractNum w:abstractNumId="7">
     <w:nsid w:val="17CB6ABA"/>
     <w:multiLevelType w:val="multilevel"/>
     <w:tmpl w:val="4770F4E8"/>
@@ -4072,7 +4142,7 @@
       </w:rPr>
     </w:lvl>
   </w:abstractNum>
-  <w:abstractNum w:abstractNumId="8" w15:restartNumberingAfterBreak="0">
+  <w:abstractNum w:abstractNumId="8">
     <w:nsid w:val="18FF2BA0"/>
     <w:multiLevelType w:val="multilevel"/>
     <w:tmpl w:val="12D28A84"/>
@@ -4185,7 +4255,7 @@
       </w:rPr>
     </w:lvl>
   </w:abstractNum>
-  <w:abstractNum w:abstractNumId="9" w15:restartNumberingAfterBreak="0">
+  <w:abstractNum w:abstractNumId="9">
     <w:nsid w:val="19464D67"/>
     <w:multiLevelType w:val="multilevel"/>
     <w:tmpl w:val="14D0D4CE"/>
@@ -4298,7 +4368,7 @@
       </w:rPr>
     </w:lvl>
   </w:abstractNum>
-  <w:abstractNum w:abstractNumId="10" w15:restartNumberingAfterBreak="0">
+  <w:abstractNum w:abstractNumId="10">
     <w:nsid w:val="1C7D0DAB"/>
     <w:multiLevelType w:val="hybridMultilevel"/>
     <w:tmpl w:val="220A2778"/>
@@ -4411,7 +4481,7 @@
       </w:rPr>
     </w:lvl>
   </w:abstractNum>
-  <w:abstractNum w:abstractNumId="11" w15:restartNumberingAfterBreak="0">
+  <w:abstractNum w:abstractNumId="11">
     <w:nsid w:val="21AD26CF"/>
     <w:multiLevelType w:val="multilevel"/>
     <w:tmpl w:val="E15ABF68"/>
@@ -4524,7 +4594,7 @@
       </w:rPr>
     </w:lvl>
   </w:abstractNum>
-  <w:abstractNum w:abstractNumId="12" w15:restartNumberingAfterBreak="0">
+  <w:abstractNum w:abstractNumId="12">
     <w:nsid w:val="241B61F3"/>
     <w:multiLevelType w:val="hybridMultilevel"/>
     <w:tmpl w:val="D41A65C8"/>
@@ -4610,7 +4680,7 @@
       </w:pPr>
     </w:lvl>
   </w:abstractNum>
-  <w:abstractNum w:abstractNumId="13" w15:restartNumberingAfterBreak="0">
+  <w:abstractNum w:abstractNumId="13">
     <w:nsid w:val="27E076A2"/>
     <w:multiLevelType w:val="hybridMultilevel"/>
     <w:tmpl w:val="30463ED8"/>
@@ -4723,7 +4793,7 @@
       </w:rPr>
     </w:lvl>
   </w:abstractNum>
-  <w:abstractNum w:abstractNumId="14" w15:restartNumberingAfterBreak="0">
+  <w:abstractNum w:abstractNumId="14">
     <w:nsid w:val="285D2BF8"/>
     <w:multiLevelType w:val="hybridMultilevel"/>
     <w:tmpl w:val="E7F895B4"/>
@@ -4836,7 +4906,7 @@
       </w:rPr>
     </w:lvl>
   </w:abstractNum>
-  <w:abstractNum w:abstractNumId="15" w15:restartNumberingAfterBreak="0">
+  <w:abstractNum w:abstractNumId="15">
     <w:nsid w:val="28685FC3"/>
     <w:multiLevelType w:val="hybridMultilevel"/>
     <w:tmpl w:val="12D28A84"/>
@@ -4949,7 +5019,7 @@
       </w:rPr>
     </w:lvl>
   </w:abstractNum>
-  <w:abstractNum w:abstractNumId="16" w15:restartNumberingAfterBreak="0">
+  <w:abstractNum w:abstractNumId="16">
     <w:nsid w:val="28D24439"/>
     <w:multiLevelType w:val="hybridMultilevel"/>
     <w:tmpl w:val="ED9C25D6"/>
@@ -5062,7 +5132,7 @@
       </w:rPr>
     </w:lvl>
   </w:abstractNum>
-  <w:abstractNum w:abstractNumId="17" w15:restartNumberingAfterBreak="0">
+  <w:abstractNum w:abstractNumId="17">
     <w:nsid w:val="293624D8"/>
     <w:multiLevelType w:val="hybridMultilevel"/>
     <w:tmpl w:val="609461E2"/>
@@ -5175,7 +5245,7 @@
       </w:rPr>
     </w:lvl>
   </w:abstractNum>
-  <w:abstractNum w:abstractNumId="18" w15:restartNumberingAfterBreak="0">
+  <w:abstractNum w:abstractNumId="18">
     <w:nsid w:val="2AFA66B8"/>
     <w:multiLevelType w:val="multilevel"/>
     <w:tmpl w:val="F7E84432"/>
@@ -5288,7 +5358,7 @@
       </w:rPr>
     </w:lvl>
   </w:abstractNum>
-  <w:abstractNum w:abstractNumId="19" w15:restartNumberingAfterBreak="0">
+  <w:abstractNum w:abstractNumId="19">
     <w:nsid w:val="2FB90D2C"/>
     <w:multiLevelType w:val="hybridMultilevel"/>
     <w:tmpl w:val="3D22D2A2"/>
@@ -5377,7 +5447,7 @@
       </w:pPr>
     </w:lvl>
   </w:abstractNum>
-  <w:abstractNum w:abstractNumId="20" w15:restartNumberingAfterBreak="0">
+  <w:abstractNum w:abstractNumId="20">
     <w:nsid w:val="342C44B3"/>
     <w:multiLevelType w:val="hybridMultilevel"/>
     <w:tmpl w:val="872C36AE"/>
@@ -5490,7 +5560,7 @@
       </w:rPr>
     </w:lvl>
   </w:abstractNum>
-  <w:abstractNum w:abstractNumId="21" w15:restartNumberingAfterBreak="0">
+  <w:abstractNum w:abstractNumId="21">
     <w:nsid w:val="347D5C3E"/>
     <w:multiLevelType w:val="hybridMultilevel"/>
     <w:tmpl w:val="0E9862F8"/>
@@ -5603,7 +5673,7 @@
       </w:rPr>
     </w:lvl>
   </w:abstractNum>
-  <w:abstractNum w:abstractNumId="22" w15:restartNumberingAfterBreak="0">
+  <w:abstractNum w:abstractNumId="22">
     <w:nsid w:val="383911A2"/>
     <w:multiLevelType w:val="hybridMultilevel"/>
     <w:tmpl w:val="4770F4E8"/>
@@ -5715,7 +5785,7 @@
       </w:rPr>
     </w:lvl>
   </w:abstractNum>
-  <w:abstractNum w:abstractNumId="23" w15:restartNumberingAfterBreak="0">
+  <w:abstractNum w:abstractNumId="23">
     <w:nsid w:val="3F154524"/>
     <w:multiLevelType w:val="hybridMultilevel"/>
     <w:tmpl w:val="70BE8CE0"/>
@@ -5828,7 +5898,7 @@
       </w:rPr>
     </w:lvl>
   </w:abstractNum>
-  <w:abstractNum w:abstractNumId="24" w15:restartNumberingAfterBreak="0">
+  <w:abstractNum w:abstractNumId="24">
     <w:nsid w:val="3F4C0B5E"/>
     <w:multiLevelType w:val="hybridMultilevel"/>
     <w:tmpl w:val="AE6CF3FC"/>
@@ -5941,7 +6011,7 @@
       </w:rPr>
     </w:lvl>
   </w:abstractNum>
-  <w:abstractNum w:abstractNumId="25" w15:restartNumberingAfterBreak="0">
+  <w:abstractNum w:abstractNumId="25">
     <w:nsid w:val="411E7081"/>
     <w:multiLevelType w:val="multilevel"/>
     <w:tmpl w:val="04090025"/>
@@ -6036,7 +6106,7 @@
       </w:pPr>
     </w:lvl>
   </w:abstractNum>
-  <w:abstractNum w:abstractNumId="26" w15:restartNumberingAfterBreak="0">
+  <w:abstractNum w:abstractNumId="26">
     <w:nsid w:val="44B8199A"/>
     <w:multiLevelType w:val="multilevel"/>
     <w:tmpl w:val="A464219E"/>
@@ -6149,7 +6219,7 @@
       </w:rPr>
     </w:lvl>
   </w:abstractNum>
-  <w:abstractNum w:abstractNumId="27" w15:restartNumberingAfterBreak="0">
+  <w:abstractNum w:abstractNumId="27">
     <w:nsid w:val="45B6082F"/>
     <w:multiLevelType w:val="hybridMultilevel"/>
     <w:tmpl w:val="69626450"/>
@@ -6261,7 +6331,7 @@
       </w:rPr>
     </w:lvl>
   </w:abstractNum>
-  <w:abstractNum w:abstractNumId="28" w15:restartNumberingAfterBreak="0">
+  <w:abstractNum w:abstractNumId="28">
     <w:nsid w:val="48B7530D"/>
     <w:multiLevelType w:val="hybridMultilevel"/>
     <w:tmpl w:val="A464219E"/>
@@ -6374,7 +6444,7 @@
       </w:rPr>
     </w:lvl>
   </w:abstractNum>
-  <w:abstractNum w:abstractNumId="29" w15:restartNumberingAfterBreak="0">
+  <w:abstractNum w:abstractNumId="29">
     <w:nsid w:val="492F5313"/>
     <w:multiLevelType w:val="hybridMultilevel"/>
     <w:tmpl w:val="930CC0CC"/>
@@ -6487,7 +6557,7 @@
       </w:rPr>
     </w:lvl>
   </w:abstractNum>
-  <w:abstractNum w:abstractNumId="30" w15:restartNumberingAfterBreak="0">
+  <w:abstractNum w:abstractNumId="30">
     <w:nsid w:val="49631D2D"/>
     <w:multiLevelType w:val="hybridMultilevel"/>
     <w:tmpl w:val="B61E4F78"/>
@@ -6576,7 +6646,7 @@
       </w:pPr>
     </w:lvl>
   </w:abstractNum>
-  <w:abstractNum w:abstractNumId="31" w15:restartNumberingAfterBreak="0">
+  <w:abstractNum w:abstractNumId="31">
     <w:nsid w:val="4CFB08C0"/>
     <w:multiLevelType w:val="hybridMultilevel"/>
     <w:tmpl w:val="E15ABF68"/>
@@ -6689,7 +6759,7 @@
       </w:rPr>
     </w:lvl>
   </w:abstractNum>
-  <w:abstractNum w:abstractNumId="32" w15:restartNumberingAfterBreak="0">
+  <w:abstractNum w:abstractNumId="32">
     <w:nsid w:val="4F152105"/>
     <w:multiLevelType w:val="hybridMultilevel"/>
     <w:tmpl w:val="F7E84432"/>
@@ -6802,7 +6872,7 @@
       </w:rPr>
     </w:lvl>
   </w:abstractNum>
-  <w:abstractNum w:abstractNumId="33" w15:restartNumberingAfterBreak="0">
+  <w:abstractNum w:abstractNumId="33">
     <w:nsid w:val="5765789D"/>
     <w:multiLevelType w:val="hybridMultilevel"/>
     <w:tmpl w:val="E5B62CCA"/>
@@ -6915,7 +6985,7 @@
       </w:rPr>
     </w:lvl>
   </w:abstractNum>
-  <w:abstractNum w:abstractNumId="34" w15:restartNumberingAfterBreak="0">
+  <w:abstractNum w:abstractNumId="34">
     <w:nsid w:val="581E4232"/>
     <w:multiLevelType w:val="multilevel"/>
     <w:tmpl w:val="23E430C0"/>
@@ -7027,7 +7097,7 @@
       </w:rPr>
     </w:lvl>
   </w:abstractNum>
-  <w:abstractNum w:abstractNumId="35" w15:restartNumberingAfterBreak="0">
+  <w:abstractNum w:abstractNumId="35">
     <w:nsid w:val="5A954A3A"/>
     <w:multiLevelType w:val="hybridMultilevel"/>
     <w:tmpl w:val="B7A481E4"/>
@@ -7140,7 +7210,7 @@
       </w:rPr>
     </w:lvl>
   </w:abstractNum>
-  <w:abstractNum w:abstractNumId="36" w15:restartNumberingAfterBreak="0">
+  <w:abstractNum w:abstractNumId="36">
     <w:nsid w:val="5BE772F0"/>
     <w:multiLevelType w:val="hybridMultilevel"/>
     <w:tmpl w:val="883CECDC"/>
@@ -7253,7 +7323,7 @@
       </w:rPr>
     </w:lvl>
   </w:abstractNum>
-  <w:abstractNum w:abstractNumId="37" w15:restartNumberingAfterBreak="0">
+  <w:abstractNum w:abstractNumId="37">
     <w:nsid w:val="5EEC55E5"/>
     <w:multiLevelType w:val="hybridMultilevel"/>
     <w:tmpl w:val="14D0D4CE"/>
@@ -7366,7 +7436,7 @@
       </w:rPr>
     </w:lvl>
   </w:abstractNum>
-  <w:abstractNum w:abstractNumId="38" w15:restartNumberingAfterBreak="0">
+  <w:abstractNum w:abstractNumId="38">
     <w:nsid w:val="66BF78C7"/>
     <w:multiLevelType w:val="hybridMultilevel"/>
     <w:tmpl w:val="72DE1120"/>
@@ -7478,7 +7548,7 @@
       </w:rPr>
     </w:lvl>
   </w:abstractNum>
-  <w:abstractNum w:abstractNumId="39" w15:restartNumberingAfterBreak="0">
+  <w:abstractNum w:abstractNumId="39">
     <w:nsid w:val="67CA79C7"/>
     <w:multiLevelType w:val="hybridMultilevel"/>
     <w:tmpl w:val="AB349E74"/>
@@ -7564,7 +7634,7 @@
       </w:pPr>
     </w:lvl>
   </w:abstractNum>
-  <w:abstractNum w:abstractNumId="40" w15:restartNumberingAfterBreak="0">
+  <w:abstractNum w:abstractNumId="40">
     <w:nsid w:val="6F7064EB"/>
     <w:multiLevelType w:val="multilevel"/>
     <w:tmpl w:val="10140BC6"/>
@@ -7650,7 +7720,7 @@
       </w:pPr>
     </w:lvl>
   </w:abstractNum>
-  <w:abstractNum w:abstractNumId="41" w15:restartNumberingAfterBreak="0">
+  <w:abstractNum w:abstractNumId="41">
     <w:nsid w:val="715172E0"/>
     <w:multiLevelType w:val="hybridMultilevel"/>
     <w:tmpl w:val="97F4F370"/>
@@ -7763,7 +7833,7 @@
       </w:rPr>
     </w:lvl>
   </w:abstractNum>
-  <w:abstractNum w:abstractNumId="42" w15:restartNumberingAfterBreak="0">
+  <w:abstractNum w:abstractNumId="42">
     <w:nsid w:val="74E54304"/>
     <w:multiLevelType w:val="multilevel"/>
     <w:tmpl w:val="B7A481E4"/>
@@ -7876,7 +7946,7 @@
       </w:rPr>
     </w:lvl>
   </w:abstractNum>
-  <w:abstractNum w:abstractNumId="43" w15:restartNumberingAfterBreak="0">
+  <w:abstractNum w:abstractNumId="43">
     <w:nsid w:val="77B773CD"/>
     <w:multiLevelType w:val="hybridMultilevel"/>
     <w:tmpl w:val="7B40CD46"/>
@@ -7989,7 +8059,7 @@
       </w:rPr>
     </w:lvl>
   </w:abstractNum>
-  <w:abstractNum w:abstractNumId="44" w15:restartNumberingAfterBreak="0">
+  <w:abstractNum w:abstractNumId="44">
     <w:nsid w:val="77F13708"/>
     <w:multiLevelType w:val="hybridMultilevel"/>
     <w:tmpl w:val="FB0EE73C"/>
@@ -8102,7 +8172,7 @@
       </w:rPr>
     </w:lvl>
   </w:abstractNum>
-  <w:abstractNum w:abstractNumId="45" w15:restartNumberingAfterBreak="0">
+  <w:abstractNum w:abstractNumId="45">
     <w:nsid w:val="7EA603B7"/>
     <w:multiLevelType w:val="hybridMultilevel"/>
     <w:tmpl w:val="451E071E"/>
@@ -8357,7 +8427,7 @@
 </file>
 
 <file path=word/styles.xml><?xml version="1.0" encoding="utf-8"?>
-<w:styles xmlns:mc="http://schemas.openxmlformats.org/markup-compatibility/2006" xmlns:r="http://schemas.openxmlformats.org/officeDocument/2006/relationships" xmlns:w="http://schemas.openxmlformats.org/wordprocessingml/2006/main" xmlns:w14="http://schemas.microsoft.com/office/word/2010/wordml" xmlns:w15="http://schemas.microsoft.com/office/word/2012/wordml" xmlns:w16cid="http://schemas.microsoft.com/office/word/2016/wordml/cid" xmlns:w16se="http://schemas.microsoft.com/office/word/2015/wordml/symex" mc:Ignorable="w14 w15 w16se w16cid">
+<w:styles xmlns:r="http://schemas.openxmlformats.org/officeDocument/2006/relationships" xmlns:w="http://schemas.openxmlformats.org/wordprocessingml/2006/main">
   <w:docDefaults>
     <w:rPrDefault>
       <w:rPr>
@@ -8367,384 +8437,150 @@
     </w:rPrDefault>
     <w:pPrDefault/>
   </w:docDefaults>
-  <w:latentStyles w:defLockedState="0" w:defUIPriority="99" w:defSemiHidden="0" w:defUnhideWhenUsed="0" w:defQFormat="0" w:count="375">
-    <w:lsdException w:name="Normal" w:uiPriority="0" w:qFormat="1"/>
-    <w:lsdException w:name="heading 1" w:uiPriority="9" w:qFormat="1"/>
-    <w:lsdException w:name="heading 2" w:semiHidden="1" w:uiPriority="9" w:unhideWhenUsed="1" w:qFormat="1"/>
-    <w:lsdException w:name="heading 3" w:semiHidden="1" w:uiPriority="9" w:unhideWhenUsed="1" w:qFormat="1"/>
-    <w:lsdException w:name="heading 4" w:semiHidden="1" w:uiPriority="9" w:unhideWhenUsed="1" w:qFormat="1"/>
-    <w:lsdException w:name="heading 5" w:semiHidden="1" w:uiPriority="9" w:unhideWhenUsed="1" w:qFormat="1"/>
-    <w:lsdException w:name="heading 6" w:semiHidden="1" w:uiPriority="9" w:unhideWhenUsed="1" w:qFormat="1"/>
-    <w:lsdException w:name="heading 7" w:semiHidden="1" w:uiPriority="9" w:unhideWhenUsed="1" w:qFormat="1"/>
-    <w:lsdException w:name="heading 8" w:semiHidden="1" w:uiPriority="9" w:unhideWhenUsed="1" w:qFormat="1"/>
-    <w:lsdException w:name="heading 9" w:semiHidden="1" w:uiPriority="9" w:unhideWhenUsed="1" w:qFormat="1"/>
-    <w:lsdException w:name="index 1" w:semiHidden="1" w:unhideWhenUsed="1"/>
-    <w:lsdException w:name="index 2" w:semiHidden="1" w:unhideWhenUsed="1"/>
-    <w:lsdException w:name="index 3" w:semiHidden="1" w:unhideWhenUsed="1"/>
-    <w:lsdException w:name="index 4" w:semiHidden="1" w:unhideWhenUsed="1"/>
-    <w:lsdException w:name="index 5" w:semiHidden="1" w:unhideWhenUsed="1"/>
-    <w:lsdException w:name="index 6" w:semiHidden="1" w:unhideWhenUsed="1"/>
-    <w:lsdException w:name="index 7" w:semiHidden="1" w:unhideWhenUsed="1"/>
-    <w:lsdException w:name="index 8" w:semiHidden="1" w:unhideWhenUsed="1"/>
-    <w:lsdException w:name="index 9" w:semiHidden="1" w:unhideWhenUsed="1"/>
-    <w:lsdException w:name="toc 1" w:semiHidden="1" w:uiPriority="39" w:unhideWhenUsed="1"/>
-    <w:lsdException w:name="toc 2" w:semiHidden="1" w:uiPriority="39" w:unhideWhenUsed="1"/>
-    <w:lsdException w:name="toc 3" w:semiHidden="1" w:uiPriority="39" w:unhideWhenUsed="1"/>
-    <w:lsdException w:name="toc 4" w:semiHidden="1" w:uiPriority="39" w:unhideWhenUsed="1"/>
-    <w:lsdException w:name="toc 5" w:semiHidden="1" w:uiPriority="39" w:unhideWhenUsed="1"/>
-    <w:lsdException w:name="toc 6" w:semiHidden="1" w:uiPriority="39" w:unhideWhenUsed="1"/>
-    <w:lsdException w:name="toc 7" w:semiHidden="1" w:uiPriority="39" w:unhideWhenUsed="1"/>
-    <w:lsdException w:name="toc 8" w:semiHidden="1" w:uiPriority="39" w:unhideWhenUsed="1"/>
-    <w:lsdException w:name="toc 9" w:semiHidden="1" w:uiPriority="39" w:unhideWhenUsed="1"/>
-    <w:lsdException w:name="Normal Indent" w:semiHidden="1" w:unhideWhenUsed="1"/>
-    <w:lsdException w:name="footnote text" w:semiHidden="1" w:unhideWhenUsed="1"/>
-    <w:lsdException w:name="annotation text" w:semiHidden="1" w:unhideWhenUsed="1"/>
-    <w:lsdException w:name="header" w:semiHidden="1" w:unhideWhenUsed="1"/>
-    <w:lsdException w:name="footer" w:semiHidden="1" w:unhideWhenUsed="1"/>
-    <w:lsdException w:name="index heading" w:semiHidden="1" w:unhideWhenUsed="1"/>
-    <w:lsdException w:name="caption" w:semiHidden="1" w:uiPriority="35" w:unhideWhenUsed="1" w:qFormat="1"/>
-    <w:lsdException w:name="table of figures" w:semiHidden="1" w:unhideWhenUsed="1"/>
-    <w:lsdException w:name="envelope address" w:semiHidden="1" w:unhideWhenUsed="1"/>
-    <w:lsdException w:name="envelope return" w:semiHidden="1" w:unhideWhenUsed="1"/>
-    <w:lsdException w:name="footnote reference" w:semiHidden="1" w:unhideWhenUsed="1"/>
-    <w:lsdException w:name="annotation reference" w:semiHidden="1" w:unhideWhenUsed="1"/>
-    <w:lsdException w:name="line number" w:semiHidden="1" w:unhideWhenUsed="1"/>
-    <w:lsdException w:name="page number" w:semiHidden="1" w:unhideWhenUsed="1"/>
-    <w:lsdException w:name="endnote reference" w:semiHidden="1" w:unhideWhenUsed="1"/>
-    <w:lsdException w:name="endnote text" w:semiHidden="1" w:unhideWhenUsed="1"/>
-    <w:lsdException w:name="table of authorities" w:semiHidden="1" w:unhideWhenUsed="1"/>
-    <w:lsdException w:name="macro" w:semiHidden="1" w:unhideWhenUsed="1"/>
-    <w:lsdException w:name="toa heading" w:semiHidden="1" w:unhideWhenUsed="1"/>
-    <w:lsdException w:name="List" w:semiHidden="1" w:unhideWhenUsed="1"/>
-    <w:lsdException w:name="List Bullet" w:semiHidden="1" w:unhideWhenUsed="1"/>
-    <w:lsdException w:name="List Number" w:semiHidden="1" w:unhideWhenUsed="1"/>
-    <w:lsdException w:name="List 2" w:semiHidden="1" w:unhideWhenUsed="1"/>
-    <w:lsdException w:name="List 3" w:semiHidden="1" w:unhideWhenUsed="1"/>
-    <w:lsdException w:name="List 4" w:semiHidden="1" w:unhideWhenUsed="1"/>
-    <w:lsdException w:name="List 5" w:semiHidden="1" w:unhideWhenUsed="1"/>
-    <w:lsdException w:name="List Bullet 2" w:semiHidden="1" w:unhideWhenUsed="1"/>
-    <w:lsdException w:name="List Bullet 3" w:semiHidden="1" w:unhideWhenUsed="1"/>
-    <w:lsdException w:name="List Bullet 4" w:semiHidden="1" w:unhideWhenUsed="1"/>
-    <w:lsdException w:name="List Bullet 5" w:semiHidden="1" w:unhideWhenUsed="1"/>
-    <w:lsdException w:name="List Number 2" w:semiHidden="1" w:unhideWhenUsed="1"/>
-    <w:lsdException w:name="List Number 3" w:semiHidden="1" w:unhideWhenUsed="1"/>
-    <w:lsdException w:name="List Number 4" w:semiHidden="1" w:unhideWhenUsed="1"/>
-    <w:lsdException w:name="List Number 5" w:semiHidden="1" w:unhideWhenUsed="1"/>
-    <w:lsdException w:name="Title" w:uiPriority="10" w:qFormat="1"/>
-    <w:lsdException w:name="Closing" w:semiHidden="1" w:unhideWhenUsed="1"/>
-    <w:lsdException w:name="Signature" w:semiHidden="1" w:unhideWhenUsed="1"/>
-    <w:lsdException w:name="Default Paragraph Font" w:semiHidden="1" w:uiPriority="1" w:unhideWhenUsed="1"/>
-    <w:lsdException w:name="Body Text" w:semiHidden="1" w:unhideWhenUsed="1" w:qFormat="1"/>
-    <w:lsdException w:name="Body Text Indent" w:semiHidden="1" w:unhideWhenUsed="1"/>
-    <w:lsdException w:name="List Continue" w:semiHidden="1" w:unhideWhenUsed="1"/>
-    <w:lsdException w:name="List Continue 2" w:semiHidden="1" w:unhideWhenUsed="1"/>
-    <w:lsdException w:name="List Continue 3" w:semiHidden="1" w:unhideWhenUsed="1"/>
-    <w:lsdException w:name="List Continue 4" w:semiHidden="1" w:unhideWhenUsed="1"/>
-    <w:lsdException w:name="List Continue 5" w:semiHidden="1" w:unhideWhenUsed="1"/>
-    <w:lsdException w:name="Message Header" w:semiHidden="1" w:unhideWhenUsed="1"/>
-    <w:lsdException w:name="Subtitle" w:uiPriority="11" w:qFormat="1"/>
-    <w:lsdException w:name="Salutation" w:semiHidden="1" w:unhideWhenUsed="1"/>
-    <w:lsdException w:name="Date" w:semiHidden="1" w:unhideWhenUsed="1"/>
-    <w:lsdException w:name="Body Text First Indent" w:semiHidden="1" w:unhideWhenUsed="1"/>
-    <w:lsdException w:name="Body Text First Indent 2" w:semiHidden="1" w:unhideWhenUsed="1"/>
-    <w:lsdException w:name="Note Heading" w:semiHidden="1" w:unhideWhenUsed="1"/>
-    <w:lsdException w:name="Body Text 2" w:semiHidden="1" w:unhideWhenUsed="1"/>
-    <w:lsdException w:name="Body Text 3" w:semiHidden="1" w:unhideWhenUsed="1"/>
-    <w:lsdException w:name="Body Text Indent 2" w:semiHidden="1" w:unhideWhenUsed="1"/>
-    <w:lsdException w:name="Body Text Indent 3" w:semiHidden="1" w:unhideWhenUsed="1"/>
-    <w:lsdException w:name="Block Text" w:semiHidden="1" w:unhideWhenUsed="1"/>
-    <w:lsdException w:name="Hyperlink" w:semiHidden="1" w:unhideWhenUsed="1"/>
-    <w:lsdException w:name="FollowedHyperlink" w:semiHidden="1" w:unhideWhenUsed="1"/>
-    <w:lsdException w:name="Strong" w:uiPriority="22" w:qFormat="1"/>
-    <w:lsdException w:name="Emphasis" w:uiPriority="20" w:qFormat="1"/>
-    <w:lsdException w:name="Document Map" w:semiHidden="1" w:unhideWhenUsed="1"/>
-    <w:lsdException w:name="Plain Text" w:semiHidden="1" w:unhideWhenUsed="1"/>
-    <w:lsdException w:name="E-mail Signature" w:semiHidden="1" w:unhideWhenUsed="1"/>
-    <w:lsdException w:name="HTML Top of Form" w:semiHidden="1" w:unhideWhenUsed="1"/>
-    <w:lsdException w:name="HTML Bottom of Form" w:semiHidden="1" w:unhideWhenUsed="1"/>
-    <w:lsdException w:name="Normal (Web)" w:semiHidden="1" w:unhideWhenUsed="1"/>
-    <w:lsdException w:name="HTML Acronym" w:semiHidden="1" w:unhideWhenUsed="1"/>
-    <w:lsdException w:name="HTML Address" w:semiHidden="1" w:unhideWhenUsed="1"/>
-    <w:lsdException w:name="HTML Cite" w:semiHidden="1" w:unhideWhenUsed="1"/>
-    <w:lsdException w:name="HTML Code" w:semiHidden="1" w:unhideWhenUsed="1"/>
-    <w:lsdException w:name="HTML Definition" w:semiHidden="1" w:unhideWhenUsed="1"/>
-    <w:lsdException w:name="HTML Keyboard" w:semiHidden="1" w:unhideWhenUsed="1"/>
-    <w:lsdException w:name="HTML Preformatted" w:semiHidden="1" w:unhideWhenUsed="1"/>
-    <w:lsdException w:name="HTML Sample" w:semiHidden="1" w:unhideWhenUsed="1"/>
-    <w:lsdException w:name="HTML Typewriter" w:semiHidden="1" w:unhideWhenUsed="1"/>
-    <w:lsdException w:name="HTML Variable" w:semiHidden="1" w:unhideWhenUsed="1"/>
-    <w:lsdException w:name="Normal Table" w:semiHidden="1" w:unhideWhenUsed="1"/>
-    <w:lsdException w:name="annotation subject" w:semiHidden="1" w:unhideWhenUsed="1"/>
-    <w:lsdException w:name="No List" w:semiHidden="1" w:unhideWhenUsed="1"/>
-    <w:lsdException w:name="Outline List 1" w:semiHidden="1" w:unhideWhenUsed="1"/>
-    <w:lsdException w:name="Outline List 2" w:semiHidden="1" w:unhideWhenUsed="1"/>
-    <w:lsdException w:name="Outline List 3" w:semiHidden="1" w:unhideWhenUsed="1"/>
-    <w:lsdException w:name="Table Simple 1" w:semiHidden="1" w:unhideWhenUsed="1"/>
-    <w:lsdException w:name="Table Simple 2" w:semiHidden="1" w:unhideWhenUsed="1"/>
-    <w:lsdException w:name="Table Simple 3" w:semiHidden="1" w:unhideWhenUsed="1"/>
-    <w:lsdException w:name="Table Classic 1" w:semiHidden="1" w:unhideWhenUsed="1"/>
-    <w:lsdException w:name="Table Classic 2" w:semiHidden="1" w:unhideWhenUsed="1"/>
-    <w:lsdException w:name="Table Classic 3" w:semiHidden="1" w:unhideWhenUsed="1"/>
-    <w:lsdException w:name="Table Classic 4" w:semiHidden="1" w:unhideWhenUsed="1"/>
-    <w:lsdException w:name="Table Colorful 1" w:semiHidden="1" w:unhideWhenUsed="1"/>
-    <w:lsdException w:name="Table Colorful 2" w:semiHidden="1" w:unhideWhenUsed="1"/>
-    <w:lsdException w:name="Table Colorful 3" w:semiHidden="1" w:unhideWhenUsed="1"/>
-    <w:lsdException w:name="Table Columns 1" w:semiHidden="1" w:unhideWhenUsed="1"/>
-    <w:lsdException w:name="Table Columns 2" w:semiHidden="1" w:unhideWhenUsed="1"/>
-    <w:lsdException w:name="Table Columns 3" w:semiHidden="1" w:unhideWhenUsed="1"/>
-    <w:lsdException w:name="Table Columns 4" w:semiHidden="1" w:unhideWhenUsed="1"/>
-    <w:lsdException w:name="Table Columns 5" w:semiHidden="1" w:unhideWhenUsed="1"/>
-    <w:lsdException w:name="Table Grid 1" w:semiHidden="1" w:unhideWhenUsed="1"/>
-    <w:lsdException w:name="Table Grid 2" w:semiHidden="1" w:unhideWhenUsed="1"/>
-    <w:lsdException w:name="Table Grid 3" w:semiHidden="1" w:unhideWhenUsed="1"/>
-    <w:lsdException w:name="Table Grid 4" w:semiHidden="1" w:unhideWhenUsed="1"/>
-    <w:lsdException w:name="Table Grid 5" w:semiHidden="1" w:unhideWhenUsed="1"/>
-    <w:lsdException w:name="Table Grid 6" w:semiHidden="1" w:unhideWhenUsed="1"/>
-    <w:lsdException w:name="Table Grid 7" w:semiHidden="1" w:unhideWhenUsed="1"/>
-    <w:lsdException w:name="Table Grid 8" w:semiHidden="1" w:unhideWhenUsed="1"/>
-    <w:lsdException w:name="Table List 1" w:semiHidden="1" w:unhideWhenUsed="1"/>
-    <w:lsdException w:name="Table List 2" w:semiHidden="1" w:unhideWhenUsed="1"/>
-    <w:lsdException w:name="Table List 3" w:semiHidden="1" w:unhideWhenUsed="1"/>
-    <w:lsdException w:name="Table List 4" w:semiHidden="1" w:unhideWhenUsed="1"/>
-    <w:lsdException w:name="Table List 5" w:semiHidden="1" w:unhideWhenUsed="1"/>
-    <w:lsdException w:name="Table List 6" w:semiHidden="1" w:unhideWhenUsed="1"/>
-    <w:lsdException w:name="Table List 7" w:semiHidden="1" w:unhideWhenUsed="1"/>
-    <w:lsdException w:name="Table List 8" w:semiHidden="1" w:unhideWhenUsed="1"/>
-    <w:lsdException w:name="Table 3D effects 1" w:semiHidden="1" w:unhideWhenUsed="1"/>
-    <w:lsdException w:name="Table 3D effects 2" w:semiHidden="1" w:unhideWhenUsed="1"/>
-    <w:lsdException w:name="Table 3D effects 3" w:semiHidden="1" w:unhideWhenUsed="1"/>
-    <w:lsdException w:name="Table Contemporary" w:semiHidden="1" w:unhideWhenUsed="1"/>
-    <w:lsdException w:name="Table Elegant" w:semiHidden="1" w:unhideWhenUsed="1"/>
-    <w:lsdException w:name="Table Professional" w:semiHidden="1" w:unhideWhenUsed="1"/>
-    <w:lsdException w:name="Table Subtle 1" w:semiHidden="1" w:unhideWhenUsed="1"/>
-    <w:lsdException w:name="Table Subtle 2" w:semiHidden="1" w:unhideWhenUsed="1"/>
-    <w:lsdException w:name="Table Web 1" w:semiHidden="1" w:unhideWhenUsed="1"/>
-    <w:lsdException w:name="Table Web 2" w:semiHidden="1" w:unhideWhenUsed="1"/>
-    <w:lsdException w:name="Table Web 3" w:semiHidden="1" w:unhideWhenUsed="1"/>
-    <w:lsdException w:name="Balloon Text" w:semiHidden="1" w:unhideWhenUsed="1"/>
-    <w:lsdException w:name="Table Grid" w:uiPriority="39"/>
-    <w:lsdException w:name="Table Theme" w:semiHidden="1" w:unhideWhenUsed="1"/>
-    <w:lsdException w:name="Placeholder Text" w:semiHidden="1"/>
-    <w:lsdException w:name="No Spacing" w:semiHidden="1" w:uiPriority="1" w:qFormat="1"/>
-    <w:lsdException w:name="Light Shading" w:uiPriority="60"/>
-    <w:lsdException w:name="Light List" w:uiPriority="61"/>
-    <w:lsdException w:name="Light Grid" w:uiPriority="62"/>
-    <w:lsdException w:name="Medium Shading 1" w:uiPriority="63"/>
-    <w:lsdException w:name="Medium Shading 2" w:uiPriority="64"/>
-    <w:lsdException w:name="Medium List 1" w:uiPriority="65"/>
-    <w:lsdException w:name="Medium List 2" w:uiPriority="66"/>
-    <w:lsdException w:name="Medium Grid 1" w:uiPriority="67"/>
-    <w:lsdException w:name="Medium Grid 2" w:uiPriority="68"/>
-    <w:lsdException w:name="Medium Grid 3" w:uiPriority="69"/>
-    <w:lsdException w:name="Dark List" w:uiPriority="70"/>
-    <w:lsdException w:name="Colorful Shading" w:uiPriority="71"/>
-    <w:lsdException w:name="Colorful List" w:uiPriority="72"/>
-    <w:lsdException w:name="Colorful Grid" w:uiPriority="73"/>
-    <w:lsdException w:name="Light Shading Accent 1" w:uiPriority="60"/>
-    <w:lsdException w:name="Light List Accent 1" w:uiPriority="61"/>
-    <w:lsdException w:name="Light Grid Accent 1" w:uiPriority="62"/>
-    <w:lsdException w:name="Medium Shading 1 Accent 1" w:uiPriority="63"/>
-    <w:lsdException w:name="Medium Shading 2 Accent 1" w:uiPriority="64"/>
-    <w:lsdException w:name="Medium List 1 Accent 1" w:uiPriority="65"/>
-    <w:lsdException w:name="Revision" w:semiHidden="1"/>
-    <w:lsdException w:name="List Paragraph" w:uiPriority="34" w:qFormat="1"/>
-    <w:lsdException w:name="Quote" w:uiPriority="29" w:qFormat="1"/>
-    <w:lsdException w:name="Intense Quote" w:uiPriority="30" w:qFormat="1"/>
-    <w:lsdException w:name="Medium List 2 Accent 1" w:uiPriority="66"/>
-    <w:lsdException w:name="Medium Grid 1 Accent 1" w:uiPriority="67"/>
-    <w:lsdException w:name="Medium Grid 2 Accent 1" w:uiPriority="68"/>
-    <w:lsdException w:name="Medium Grid 3 Accent 1" w:uiPriority="69"/>
-    <w:lsdException w:name="Dark List Accent 1" w:uiPriority="70"/>
-    <w:lsdException w:name="Colorful Shading Accent 1" w:uiPriority="71"/>
-    <w:lsdException w:name="Colorful List Accent 1" w:uiPriority="72"/>
-    <w:lsdException w:name="Colorful Grid Accent 1" w:uiPriority="73"/>
-    <w:lsdException w:name="Light Shading Accent 2" w:uiPriority="60"/>
-    <w:lsdException w:name="Light List Accent 2" w:uiPriority="61"/>
-    <w:lsdException w:name="Light Grid Accent 2" w:uiPriority="62"/>
-    <w:lsdException w:name="Medium Shading 1 Accent 2" w:uiPriority="63"/>
-    <w:lsdException w:name="Medium Shading 2 Accent 2" w:uiPriority="64"/>
-    <w:lsdException w:name="Medium List 1 Accent 2" w:uiPriority="65"/>
-    <w:lsdException w:name="Medium List 2 Accent 2" w:uiPriority="66"/>
-    <w:lsdException w:name="Medium Grid 1 Accent 2" w:uiPriority="67"/>
-    <w:lsdException w:name="Medium Grid 2 Accent 2" w:uiPriority="68"/>
-    <w:lsdException w:name="Medium Grid 3 Accent 2" w:uiPriority="69"/>
-    <w:lsdException w:name="Dark List Accent 2" w:uiPriority="70"/>
-    <w:lsdException w:name="Colorful Shading Accent 2" w:uiPriority="71"/>
-    <w:lsdException w:name="Colorful List Accent 2" w:uiPriority="72"/>
-    <w:lsdException w:name="Colorful Grid Accent 2" w:uiPriority="73"/>
-    <w:lsdException w:name="Light Shading Accent 3" w:uiPriority="60"/>
-    <w:lsdException w:name="Light List Accent 3" w:uiPriority="61"/>
-    <w:lsdException w:name="Light Grid Accent 3" w:uiPriority="62"/>
-    <w:lsdException w:name="Medium Shading 1 Accent 3" w:uiPriority="63"/>
-    <w:lsdException w:name="Medium Shading 2 Accent 3" w:uiPriority="64"/>
-    <w:lsdException w:name="Medium List 1 Accent 3" w:uiPriority="65"/>
-    <w:lsdException w:name="Medium List 2 Accent 3" w:uiPriority="66"/>
-    <w:lsdException w:name="Medium Grid 1 Accent 3" w:uiPriority="67"/>
-    <w:lsdException w:name="Medium Grid 2 Accent 3" w:uiPriority="68"/>
-    <w:lsdException w:name="Medium Grid 3 Accent 3" w:uiPriority="69"/>
-    <w:lsdException w:name="Dark List Accent 3" w:uiPriority="70"/>
-    <w:lsdException w:name="Colorful Shading Accent 3" w:uiPriority="71"/>
-    <w:lsdException w:name="Colorful List Accent 3" w:uiPriority="72"/>
-    <w:lsdException w:name="Colorful Grid Accent 3" w:uiPriority="73"/>
-    <w:lsdException w:name="Light Shading Accent 4" w:uiPriority="60"/>
-    <w:lsdException w:name="Light List Accent 4" w:uiPriority="61"/>
-    <w:lsdException w:name="Light Grid Accent 4" w:uiPriority="62"/>
-    <w:lsdException w:name="Medium Shading 1 Accent 4" w:uiPriority="63"/>
-    <w:lsdException w:name="Medium Shading 2 Accent 4" w:uiPriority="64"/>
-    <w:lsdException w:name="Medium List 1 Accent 4" w:uiPriority="65"/>
-    <w:lsdException w:name="Medium List 2 Accent 4" w:uiPriority="66"/>
-    <w:lsdException w:name="Medium Grid 1 Accent 4" w:uiPriority="67"/>
-    <w:lsdException w:name="Medium Grid 2 Accent 4" w:uiPriority="68"/>
-    <w:lsdException w:name="Medium Grid 3 Accent 4" w:uiPriority="69"/>
-    <w:lsdException w:name="Dark List Accent 4" w:uiPriority="70"/>
-    <w:lsdException w:name="Colorful Shading Accent 4" w:uiPriority="71"/>
-    <w:lsdException w:name="Colorful List Accent 4" w:uiPriority="72"/>
-    <w:lsdException w:name="Colorful Grid Accent 4" w:uiPriority="73"/>
-    <w:lsdException w:name="Light Shading Accent 5" w:uiPriority="60"/>
-    <w:lsdException w:name="Light List Accent 5" w:uiPriority="61"/>
-    <w:lsdException w:name="Light Grid Accent 5" w:uiPriority="62"/>
-    <w:lsdException w:name="Medium Shading 1 Accent 5" w:uiPriority="63"/>
-    <w:lsdException w:name="Medium Shading 2 Accent 5" w:uiPriority="64"/>
-    <w:lsdException w:name="Medium List 1 Accent 5" w:uiPriority="65"/>
-    <w:lsdException w:name="Medium List 2 Accent 5" w:uiPriority="66"/>
-    <w:lsdException w:name="Medium Grid 1 Accent 5" w:uiPriority="67"/>
-    <w:lsdException w:name="Medium Grid 2 Accent 5" w:uiPriority="68"/>
-    <w:lsdException w:name="Medium Grid 3 Accent 5" w:uiPriority="69"/>
-    <w:lsdException w:name="Dark List Accent 5" w:uiPriority="70"/>
-    <w:lsdException w:name="Colorful Shading Accent 5" w:uiPriority="71"/>
-    <w:lsdException w:name="Colorful List Accent 5" w:uiPriority="72"/>
-    <w:lsdException w:name="Colorful Grid Accent 5" w:uiPriority="73"/>
-    <w:lsdException w:name="Light Shading Accent 6" w:uiPriority="60"/>
-    <w:lsdException w:name="Light List Accent 6" w:uiPriority="61"/>
-    <w:lsdException w:name="Light Grid Accent 6" w:uiPriority="62"/>
-    <w:lsdException w:name="Medium Shading 1 Accent 6" w:uiPriority="63"/>
-    <w:lsdException w:name="Medium Shading 2 Accent 6" w:uiPriority="64"/>
-    <w:lsdException w:name="Medium List 1 Accent 6" w:uiPriority="65"/>
-    <w:lsdException w:name="Medium List 2 Accent 6" w:uiPriority="66"/>
-    <w:lsdException w:name="Medium Grid 1 Accent 6" w:uiPriority="67"/>
-    <w:lsdException w:name="Medium Grid 2 Accent 6" w:uiPriority="68"/>
-    <w:lsdException w:name="Medium Grid 3 Accent 6" w:uiPriority="69"/>
-    <w:lsdException w:name="Dark List Accent 6" w:uiPriority="70"/>
-    <w:lsdException w:name="Colorful Shading Accent 6" w:uiPriority="71"/>
-    <w:lsdException w:name="Colorful List Accent 6" w:uiPriority="72"/>
-    <w:lsdException w:name="Colorful Grid Accent 6" w:uiPriority="73"/>
-    <w:lsdException w:name="Subtle Emphasis" w:uiPriority="19" w:qFormat="1"/>
-    <w:lsdException w:name="Intense Emphasis" w:uiPriority="21" w:qFormat="1"/>
-    <w:lsdException w:name="Subtle Reference" w:uiPriority="31" w:qFormat="1"/>
-    <w:lsdException w:name="Intense Reference" w:uiPriority="32" w:qFormat="1"/>
-    <w:lsdException w:name="Book Title" w:uiPriority="33" w:qFormat="1"/>
-    <w:lsdException w:name="Bibliography" w:semiHidden="1" w:uiPriority="37" w:unhideWhenUsed="1"/>
-    <w:lsdException w:name="TOC Heading" w:semiHidden="1" w:uiPriority="39" w:unhideWhenUsed="1" w:qFormat="1"/>
-    <w:lsdException w:name="Plain Table 1" w:uiPriority="41"/>
-    <w:lsdException w:name="Plain Table 2" w:uiPriority="42"/>
-    <w:lsdException w:name="Plain Table 3" w:uiPriority="43"/>
-    <w:lsdException w:name="Plain Table 4" w:uiPriority="44"/>
-    <w:lsdException w:name="Plain Table 5" w:uiPriority="45"/>
-    <w:lsdException w:name="Grid Table Light" w:uiPriority="40"/>
-    <w:lsdException w:name="Grid Table 1 Light" w:uiPriority="46"/>
-    <w:lsdException w:name="Grid Table 2" w:uiPriority="47"/>
-    <w:lsdException w:name="Grid Table 3" w:uiPriority="48"/>
-    <w:lsdException w:name="Grid Table 4" w:uiPriority="49"/>
-    <w:lsdException w:name="Grid Table 5 Dark" w:uiPriority="50"/>
-    <w:lsdException w:name="Grid Table 6 Colorful" w:uiPriority="51"/>
-    <w:lsdException w:name="Grid Table 7 Colorful" w:uiPriority="52"/>
-    <w:lsdException w:name="Grid Table 1 Light Accent 1" w:uiPriority="46"/>
-    <w:lsdException w:name="Grid Table 2 Accent 1" w:uiPriority="47"/>
-    <w:lsdException w:name="Grid Table 3 Accent 1" w:uiPriority="48"/>
-    <w:lsdException w:name="Grid Table 4 Accent 1" w:uiPriority="49"/>
-    <w:lsdException w:name="Grid Table 5 Dark Accent 1" w:uiPriority="50"/>
-    <w:lsdException w:name="Grid Table 6 Colorful Accent 1" w:uiPriority="51"/>
-    <w:lsdException w:name="Grid Table 7 Colorful Accent 1" w:uiPriority="52"/>
-    <w:lsdException w:name="Grid Table 1 Light Accent 2" w:uiPriority="46"/>
-    <w:lsdException w:name="Grid Table 2 Accent 2" w:uiPriority="47"/>
-    <w:lsdException w:name="Grid Table 3 Accent 2" w:uiPriority="48"/>
-    <w:lsdException w:name="Grid Table 4 Accent 2" w:uiPriority="49"/>
-    <w:lsdException w:name="Grid Table 5 Dark Accent 2" w:uiPriority="50"/>
-    <w:lsdException w:name="Grid Table 6 Colorful Accent 2" w:uiPriority="51"/>
-    <w:lsdException w:name="Grid Table 7 Colorful Accent 2" w:uiPriority="52"/>
-    <w:lsdException w:name="Grid Table 1 Light Accent 3" w:uiPriority="46"/>
-    <w:lsdException w:name="Grid Table 2 Accent 3" w:uiPriority="47"/>
-    <w:lsdException w:name="Grid Table 3 Accent 3" w:uiPriority="48"/>
-    <w:lsdException w:name="Grid Table 4 Accent 3" w:uiPriority="49"/>
-    <w:lsdException w:name="Grid Table 5 Dark Accent 3" w:uiPriority="50"/>
-    <w:lsdException w:name="Grid Table 6 Colorful Accent 3" w:uiPriority="51"/>
-    <w:lsdException w:name="Grid Table 7 Colorful Accent 3" w:uiPriority="52"/>
-    <w:lsdException w:name="Grid Table 1 Light Accent 4" w:uiPriority="46"/>
-    <w:lsdException w:name="Grid Table 2 Accent 4" w:uiPriority="47"/>
-    <w:lsdException w:name="Grid Table 3 Accent 4" w:uiPriority="48"/>
-    <w:lsdException w:name="Grid Table 4 Accent 4" w:uiPriority="49"/>
-    <w:lsdException w:name="Grid Table 5 Dark Accent 4" w:uiPriority="50"/>
-    <w:lsdException w:name="Grid Table 6 Colorful Accent 4" w:uiPriority="51"/>
-    <w:lsdException w:name="Grid Table 7 Colorful Accent 4" w:uiPriority="52"/>
-    <w:lsdException w:name="Grid Table 1 Light Accent 5" w:uiPriority="46"/>
-    <w:lsdException w:name="Grid Table 2 Accent 5" w:uiPriority="47"/>
-    <w:lsdException w:name="Grid Table 3 Accent 5" w:uiPriority="48"/>
-    <w:lsdException w:name="Grid Table 4 Accent 5" w:uiPriority="49"/>
-    <w:lsdException w:name="Grid Table 5 Dark Accent 5" w:uiPriority="50"/>
-    <w:lsdException w:name="Grid Table 6 Colorful Accent 5" w:uiPriority="51"/>
-    <w:lsdException w:name="Grid Table 7 Colorful Accent 5" w:uiPriority="52"/>
-    <w:lsdException w:name="Grid Table 1 Light Accent 6" w:uiPriority="46"/>
-    <w:lsdException w:name="Grid Table 2 Accent 6" w:uiPriority="47"/>
-    <w:lsdException w:name="Grid Table 3 Accent 6" w:uiPriority="48"/>
-    <w:lsdException w:name="Grid Table 4 Accent 6" w:uiPriority="49"/>
-    <w:lsdException w:name="Grid Table 5 Dark Accent 6" w:uiPriority="50"/>
-    <w:lsdException w:name="Grid Table 6 Colorful Accent 6" w:uiPriority="51"/>
-    <w:lsdException w:name="Grid Table 7 Colorful Accent 6" w:uiPriority="52"/>
-    <w:lsdException w:name="List Table 1 Light" w:uiPriority="46"/>
-    <w:lsdException w:name="List Table 2" w:uiPriority="47"/>
-    <w:lsdException w:name="List Table 3" w:uiPriority="48"/>
-    <w:lsdException w:name="List Table 4" w:uiPriority="49"/>
-    <w:lsdException w:name="List Table 5 Dark" w:uiPriority="50"/>
-    <w:lsdException w:name="List Table 6 Colorful" w:uiPriority="51"/>
-    <w:lsdException w:name="List Table 7 Colorful" w:uiPriority="52"/>
-    <w:lsdException w:name="List Table 1 Light Accent 1" w:uiPriority="46"/>
-    <w:lsdException w:name="List Table 2 Accent 1" w:uiPriority="47"/>
-    <w:lsdException w:name="List Table 3 Accent 1" w:uiPriority="48"/>
-    <w:lsdException w:name="List Table 4 Accent 1" w:uiPriority="49"/>
-    <w:lsdException w:name="List Table 5 Dark Accent 1" w:uiPriority="50"/>
-    <w:lsdException w:name="List Table 6 Colorful Accent 1" w:uiPriority="51"/>
-    <w:lsdException w:name="List Table 7 Colorful Accent 1" w:uiPriority="52"/>
-    <w:lsdException w:name="List Table 1 Light Accent 2" w:uiPriority="46"/>
-    <w:lsdException w:name="List Table 2 Accent 2" w:uiPriority="47"/>
-    <w:lsdException w:name="List Table 3 Accent 2" w:uiPriority="48"/>
-    <w:lsdException w:name="List Table 4 Accent 2" w:uiPriority="49"/>
-    <w:lsdException w:name="List Table 5 Dark Accent 2" w:uiPriority="50"/>
-    <w:lsdException w:name="List Table 6 Colorful Accent 2" w:uiPriority="51"/>
-    <w:lsdException w:name="List Table 7 Colorful Accent 2" w:uiPriority="52"/>
-    <w:lsdException w:name="List Table 1 Light Accent 3" w:uiPriority="46"/>
-    <w:lsdException w:name="List Table 2 Accent 3" w:uiPriority="47"/>
-    <w:lsdException w:name="List Table 3 Accent 3" w:uiPriority="48"/>
-    <w:lsdException w:name="List Table 4 Accent 3" w:uiPriority="49"/>
-    <w:lsdException w:name="List Table 5 Dark Accent 3" w:uiPriority="50"/>
-    <w:lsdException w:name="List Table 6 Colorful Accent 3" w:uiPriority="51"/>
-    <w:lsdException w:name="List Table 7 Colorful Accent 3" w:uiPriority="52"/>
-    <w:lsdException w:name="List Table 1 Light Accent 4" w:uiPriority="46"/>
-    <w:lsdException w:name="List Table 2 Accent 4" w:uiPriority="47"/>
-    <w:lsdException w:name="List Table 3 Accent 4" w:uiPriority="48"/>
-    <w:lsdException w:name="List Table 4 Accent 4" w:uiPriority="49"/>
-    <w:lsdException w:name="List Table 5 Dark Accent 4" w:uiPriority="50"/>
-    <w:lsdException w:name="List Table 6 Colorful Accent 4" w:uiPriority="51"/>
-    <w:lsdException w:name="List Table 7 Colorful Accent 4" w:uiPriority="52"/>
-    <w:lsdException w:name="List Table 1 Light Accent 5" w:uiPriority="46"/>
-    <w:lsdException w:name="List Table 2 Accent 5" w:uiPriority="47"/>
-    <w:lsdException w:name="List Table 3 Accent 5" w:uiPriority="48"/>
-    <w:lsdException w:name="List Table 4 Accent 5" w:uiPriority="49"/>
-    <w:lsdException w:name="List Table 5 Dark Accent 5" w:uiPriority="50"/>
-    <w:lsdException w:name="List Table 6 Colorful Accent 5" w:uiPriority="51"/>
-    <w:lsdException w:name="List Table 7 Colorful Accent 5" w:uiPriority="52"/>
-    <w:lsdException w:name="List Table 1 Light Accent 6" w:uiPriority="46"/>
-    <w:lsdException w:name="List Table 2 Accent 6" w:uiPriority="47"/>
-    <w:lsdException w:name="List Table 3 Accent 6" w:uiPriority="48"/>
-    <w:lsdException w:name="List Table 4 Accent 6" w:uiPriority="49"/>
-    <w:lsdException w:name="List Table 5 Dark Accent 6" w:uiPriority="50"/>
-    <w:lsdException w:name="List Table 6 Colorful Accent 6" w:uiPriority="51"/>
-    <w:lsdException w:name="List Table 7 Colorful Accent 6" w:uiPriority="52"/>
-    <w:lsdException w:name="Mention" w:semiHidden="1" w:unhideWhenUsed="1"/>
-    <w:lsdException w:name="Smart Hyperlink" w:semiHidden="1" w:unhideWhenUsed="1"/>
+  <w:latentStyles w:defLockedState="0" w:defUIPriority="99" w:defSemiHidden="1" w:defUnhideWhenUsed="1" w:defQFormat="0" w:count="267">
+    <w:lsdException w:name="Normal" w:semiHidden="0" w:uiPriority="0" w:unhideWhenUsed="0" w:qFormat="1"/>
+    <w:lsdException w:name="heading 1" w:semiHidden="0" w:uiPriority="9" w:unhideWhenUsed="0" w:qFormat="1"/>
+    <w:lsdException w:name="heading 2" w:uiPriority="9" w:qFormat="1"/>
+    <w:lsdException w:name="heading 3" w:uiPriority="9" w:qFormat="1"/>
+    <w:lsdException w:name="heading 4" w:uiPriority="9" w:qFormat="1"/>
+    <w:lsdException w:name="heading 5" w:uiPriority="9" w:qFormat="1"/>
+    <w:lsdException w:name="heading 6" w:uiPriority="9" w:qFormat="1"/>
+    <w:lsdException w:name="heading 7" w:uiPriority="9" w:qFormat="1"/>
+    <w:lsdException w:name="heading 8" w:uiPriority="9" w:qFormat="1"/>
+    <w:lsdException w:name="heading 9" w:uiPriority="9" w:qFormat="1"/>
+    <w:lsdException w:name="toc 1" w:uiPriority="39"/>
+    <w:lsdException w:name="toc 2" w:uiPriority="39"/>
+    <w:lsdException w:name="toc 3" w:uiPriority="39"/>
+    <w:lsdException w:name="toc 4" w:uiPriority="39"/>
+    <w:lsdException w:name="toc 5" w:uiPriority="39"/>
+    <w:lsdException w:name="toc 6" w:uiPriority="39"/>
+    <w:lsdException w:name="toc 7" w:uiPriority="39"/>
+    <w:lsdException w:name="toc 8" w:uiPriority="39"/>
+    <w:lsdException w:name="toc 9" w:uiPriority="39"/>
+    <w:lsdException w:name="caption" w:uiPriority="35" w:qFormat="1"/>
+    <w:lsdException w:name="Title" w:semiHidden="0" w:uiPriority="10" w:unhideWhenUsed="0" w:qFormat="1"/>
+    <w:lsdException w:name="Default Paragraph Font" w:uiPriority="1"/>
+    <w:lsdException w:name="Body Text" w:qFormat="1"/>
+    <w:lsdException w:name="Subtitle" w:semiHidden="0" w:uiPriority="11" w:unhideWhenUsed="0" w:qFormat="1"/>
+    <w:lsdException w:name="Strong" w:semiHidden="0" w:uiPriority="22" w:unhideWhenUsed="0" w:qFormat="1"/>
+    <w:lsdException w:name="Emphasis" w:semiHidden="0" w:uiPriority="20" w:unhideWhenUsed="0" w:qFormat="1"/>
+    <w:lsdException w:name="Table Grid" w:semiHidden="0" w:uiPriority="39" w:unhideWhenUsed="0"/>
+    <w:lsdException w:name="Placeholder Text" w:unhideWhenUsed="0"/>
+    <w:lsdException w:name="No Spacing" w:uiPriority="1" w:unhideWhenUsed="0" w:qFormat="1"/>
+    <w:lsdException w:name="Light Shading" w:semiHidden="0" w:uiPriority="60" w:unhideWhenUsed="0"/>
+    <w:lsdException w:name="Light List" w:semiHidden="0" w:uiPriority="61" w:unhideWhenUsed="0"/>
+    <w:lsdException w:name="Light Grid" w:semiHidden="0" w:uiPriority="62" w:unhideWhenUsed="0"/>
+    <w:lsdException w:name="Medium Shading 1" w:semiHidden="0" w:uiPriority="63" w:unhideWhenUsed="0"/>
+    <w:lsdException w:name="Medium Shading 2" w:semiHidden="0" w:uiPriority="64" w:unhideWhenUsed="0"/>
+    <w:lsdException w:name="Medium List 1" w:semiHidden="0" w:uiPriority="65" w:unhideWhenUsed="0"/>
+    <w:lsdException w:name="Medium List 2" w:semiHidden="0" w:uiPriority="66" w:unhideWhenUsed="0"/>
+    <w:lsdException w:name="Medium Grid 1" w:semiHidden="0" w:uiPriority="67" w:unhideWhenUsed="0"/>
+    <w:lsdException w:name="Medium Grid 2" w:semiHidden="0" w:uiPriority="68" w:unhideWhenUsed="0"/>
+    <w:lsdException w:name="Medium Grid 3" w:semiHidden="0" w:uiPriority="69" w:unhideWhenUsed="0"/>
+    <w:lsdException w:name="Dark List" w:semiHidden="0" w:uiPriority="70" w:unhideWhenUsed="0"/>
+    <w:lsdException w:name="Colorful Shading" w:semiHidden="0" w:uiPriority="71" w:unhideWhenUsed="0"/>
+    <w:lsdException w:name="Colorful List" w:semiHidden="0" w:uiPriority="72" w:unhideWhenUsed="0"/>
+    <w:lsdException w:name="Colorful Grid" w:semiHidden="0" w:uiPriority="73" w:unhideWhenUsed="0"/>
+    <w:lsdException w:name="Light Shading Accent 1" w:semiHidden="0" w:uiPriority="60" w:unhideWhenUsed="0"/>
+    <w:lsdException w:name="Light List Accent 1" w:semiHidden="0" w:uiPriority="61" w:unhideWhenUsed="0"/>
+    <w:lsdException w:name="Light Grid Accent 1" w:semiHidden="0" w:uiPriority="62" w:unhideWhenUsed="0"/>
+    <w:lsdException w:name="Medium Shading 1 Accent 1" w:semiHidden="0" w:uiPriority="63" w:unhideWhenUsed="0"/>
+    <w:lsdException w:name="Medium Shading 2 Accent 1" w:semiHidden="0" w:uiPriority="64" w:unhideWhenUsed="0"/>
+    <w:lsdException w:name="Medium List 1 Accent 1" w:semiHidden="0" w:uiPriority="65" w:unhideWhenUsed="0"/>
+    <w:lsdException w:name="Revision" w:unhideWhenUsed="0"/>
+    <w:lsdException w:name="List Paragraph" w:semiHidden="0" w:uiPriority="34" w:unhideWhenUsed="0" w:qFormat="1"/>
+    <w:lsdException w:name="Quote" w:semiHidden="0" w:uiPriority="29" w:unhideWhenUsed="0" w:qFormat="1"/>
+    <w:lsdException w:name="Intense Quote" w:semiHidden="0" w:uiPriority="30" w:unhideWhenUsed="0" w:qFormat="1"/>
+    <w:lsdException w:name="Medium List 2 Accent 1" w:semiHidden="0" w:uiPriority="66" w:unhideWhenUsed="0"/>
+    <w:lsdException w:name="Medium Grid 1 Accent 1" w:semiHidden="0" w:uiPriority="67" w:unhideWhenUsed="0"/>
+    <w:lsdException w:name="Medium Grid 2 Accent 1" w:semiHidden="0" w:uiPriority="68" w:unhideWhenUsed="0"/>
+    <w:lsdException w:name="Medium Grid 3 Accent 1" w:semiHidden="0" w:uiPriority="69" w:unhideWhenUsed="0"/>
+    <w:lsdException w:name="Dark List Accent 1" w:semiHidden="0" w:uiPriority="70" w:unhideWhenUsed="0"/>
+    <w:lsdException w:name="Colorful Shading Accent 1" w:semiHidden="0" w:uiPriority="71" w:unhideWhenUsed="0"/>
+    <w:lsdException w:name="Colorful List Accent 1" w:semiHidden="0" w:uiPriority="72" w:unhideWhenUsed="0"/>
+    <w:lsdException w:name="Colorful Grid Accent 1" w:semiHidden="0" w:uiPriority="73" w:unhideWhenUsed="0"/>
+    <w:lsdException w:name="Light Shading Accent 2" w:semiHidden="0" w:uiPriority="60" w:unhideWhenUsed="0"/>
+    <w:lsdException w:name="Light List Accent 2" w:semiHidden="0" w:uiPriority="61" w:unhideWhenUsed="0"/>
+    <w:lsdException w:name="Light Grid Accent 2" w:semiHidden="0" w:uiPriority="62" w:unhideWhenUsed="0"/>
+    <w:lsdException w:name="Medium Shading 1 Accent 2" w:semiHidden="0" w:uiPriority="63" w:unhideWhenUsed="0"/>
+    <w:lsdException w:name="Medium Shading 2 Accent 2" w:semiHidden="0" w:uiPriority="64" w:unhideWhenUsed="0"/>
+    <w:lsdException w:name="Medium List 1 Accent 2" w:semiHidden="0" w:uiPriority="65" w:unhideWhenUsed="0"/>
+    <w:lsdException w:name="Medium List 2 Accent 2" w:semiHidden="0" w:uiPriority="66" w:unhideWhenUsed="0"/>
+    <w:lsdException w:name="Medium Grid 1 Accent 2" w:semiHidden="0" w:uiPriority="67" w:unhideWhenUsed="0"/>
+    <w:lsdException w:name="Medium Grid 2 Accent 2" w:semiHidden="0" w:uiPriority="68" w:unhideWhenUsed="0"/>
+    <w:lsdException w:name="Medium Grid 3 Accent 2" w:semiHidden="0" w:uiPriority="69" w:unhideWhenUsed="0"/>
+    <w:lsdException w:name="Dark List Accent 2" w:semiHidden="0" w:uiPriority="70" w:unhideWhenUsed="0"/>
+    <w:lsdException w:name="Colorful Shading Accent 2" w:semiHidden="0" w:uiPriority="71" w:unhideWhenUsed="0"/>
+    <w:lsdException w:name="Colorful List Accent 2" w:semiHidden="0" w:uiPriority="72" w:unhideWhenUsed="0"/>
+    <w:lsdException w:name="Colorful Grid Accent 2" w:semiHidden="0" w:uiPriority="73" w:unhideWhenUsed="0"/>
+    <w:lsdException w:name="Light Shading Accent 3" w:semiHidden="0" w:uiPriority="60" w:unhideWhenUsed="0"/>
+    <w:lsdException w:name="Light List Accent 3" w:semiHidden="0" w:uiPriority="61" w:unhideWhenUsed="0"/>
+    <w:lsdException w:name="Light Grid Accent 3" w:semiHidden="0" w:uiPriority="62" w:unhideWhenUsed="0"/>
+    <w:lsdException w:name="Medium Shading 1 Accent 3" w:semiHidden="0" w:uiPriority="63" w:unhideWhenUsed="0"/>
+    <w:lsdException w:name="Medium Shading 2 Accent 3" w:semiHidden="0" w:uiPriority="64" w:unhideWhenUsed="0"/>
+    <w:lsdException w:name="Medium List 1 Accent 3" w:semiHidden="0" w:uiPriority="65" w:unhideWhenUsed="0"/>
+    <w:lsdException w:name="Medium List 2 Accent 3" w:semiHidden="0" w:uiPriority="66" w:unhideWhenUsed="0"/>
+    <w:lsdException w:name="Medium Grid 1 Accent 3" w:semiHidden="0" w:uiPriority="67" w:unhideWhenUsed="0"/>
+    <w:lsdException w:name="Medium Grid 2 Accent 3" w:semiHidden="0" w:uiPriority="68" w:unhideWhenUsed="0"/>
+    <w:lsdException w:name="Medium Grid 3 Accent 3" w:semiHidden="0" w:uiPriority="69" w:unhideWhenUsed="0"/>
+    <w:lsdException w:name="Dark List Accent 3" w:semiHidden="0" w:uiPriority="70" w:unhideWhenUsed="0"/>
+    <w:lsdException w:name="Colorful Shading Accent 3" w:semiHidden="0" w:uiPriority="71" w:unhideWhenUsed="0"/>
+    <w:lsdException w:name="Colorful List Accent 3" w:semiHidden="0" w:uiPriority="72" w:unhideWhenUsed="0"/>
+    <w:lsdException w:name="Colorful Grid Accent 3" w:semiHidden="0" w:uiPriority="73" w:unhideWhenUsed="0"/>
+    <w:lsdException w:name="Light Shading Accent 4" w:semiHidden="0" w:uiPriority="60" w:unhideWhenUsed="0"/>
+    <w:lsdException w:name="Light List Accent 4" w:semiHidden="0" w:uiPriority="61" w:unhideWhenUsed="0"/>
+    <w:lsdException w:name="Light Grid Accent 4" w:semiHidden="0" w:uiPriority="62" w:unhideWhenUsed="0"/>
+    <w:lsdException w:name="Medium Shading 1 Accent 4" w:semiHidden="0" w:uiPriority="63" w:unhideWhenUsed="0"/>
+    <w:lsdException w:name="Medium Shading 2 Accent 4" w:semiHidden="0" w:uiPriority="64" w:unhideWhenUsed="0"/>
+    <w:lsdException w:name="Medium List 1 Accent 4" w:semiHidden="0" w:uiPriority="65" w:unhideWhenUsed="0"/>
+    <w:lsdException w:name="Medium List 2 Accent 4" w:semiHidden="0" w:uiPriority="66" w:unhideWhenUsed="0"/>
+    <w:lsdException w:name="Medium Grid 1 Accent 4" w:semiHidden="0" w:uiPriority="67" w:unhideWhenUsed="0"/>
+    <w:lsdException w:name="Medium Grid 2 Accent 4" w:semiHidden="0" w:uiPriority="68" w:unhideWhenUsed="0"/>
+    <w:lsdException w:name="Medium Grid 3 Accent 4" w:semiHidden="0" w:uiPriority="69" w:unhideWhenUsed="0"/>
+    <w:lsdException w:name="Dark List Accent 4" w:semiHidden="0" w:uiPriority="70" w:unhideWhenUsed="0"/>
+    <w:lsdException w:name="Colorful Shading Accent 4" w:semiHidden="0" w:uiPriority="71" w:unhideWhenUsed="0"/>
+    <w:lsdException w:name="Colorful List Accent 4" w:semiHidden="0" w:uiPriority="72" w:unhideWhenUsed="0"/>
+    <w:lsdException w:name="Colorful Grid Accent 4" w:semiHidden="0" w:uiPriority="73" w:unhideWhenUsed="0"/>
+    <w:lsdException w:name="Light Shading Accent 5" w:semiHidden="0" w:uiPriority="60" w:unhideWhenUsed="0"/>
+    <w:lsdException w:name="Light List Accent 5" w:semiHidden="0" w:uiPriority="61" w:unhideWhenUsed="0"/>
+    <w:lsdException w:name="Light Grid Accent 5" w:semiHidden="0" w:uiPriority="62" w:unhideWhenUsed="0"/>
+    <w:lsdException w:name="Medium Shading 1 Accent 5" w:semiHidden="0" w:uiPriority="63" w:unhideWhenUsed="0"/>
+    <w:lsdException w:name="Medium Shading 2 Accent 5" w:semiHidden="0" w:uiPriority="64" w:unhideWhenUsed="0"/>
+    <w:lsdException w:name="Medium List 1 Accent 5" w:semiHidden="0" w:uiPriority="65" w:unhideWhenUsed="0"/>
+    <w:lsdException w:name="Medium List 2 Accent 5" w:semiHidden="0" w:uiPriority="66" w:unhideWhenUsed="0"/>
+    <w:lsdException w:name="Medium Grid 1 Accent 5" w:semiHidden="0" w:uiPriority="67" w:unhideWhenUsed="0"/>
+    <w:lsdException w:name="Medium Grid 2 Accent 5" w:semiHidden="0" w:uiPriority="68" w:unhideWhenUsed="0"/>
+    <w:lsdException w:name="Medium Grid 3 Accent 5" w:semiHidden="0" w:uiPriority="69" w:unhideWhenUsed="0"/>
+    <w:lsdException w:name="Dark List Accent 5" w:semiHidden="0" w:uiPriority="70" w:unhideWhenUsed="0"/>
+    <w:lsdException w:name="Colorful Shading Accent 5" w:semiHidden="0" w:uiPriority="71" w:unhideWhenUsed="0"/>
+    <w:lsdException w:name="Colorful List Accent 5" w:semiHidden="0" w:uiPriority="72" w:unhideWhenUsed="0"/>
+    <w:lsdException w:name="Colorful Grid Accent 5" w:semiHidden="0" w:uiPriority="73" w:unhideWhenUsed="0"/>
+    <w:lsdException w:name="Light Shading Accent 6" w:semiHidden="0" w:uiPriority="60" w:unhideWhenUsed="0"/>
+    <w:lsdException w:name="Light List Accent 6" w:semiHidden="0" w:uiPriority="61" w:unhideWhenUsed="0"/>
+    <w:lsdException w:name="Light Grid Accent 6" w:semiHidden="0" w:uiPriority="62" w:unhideWhenUsed="0"/>
+    <w:lsdException w:name="Medium Shading 1 Accent 6" w:semiHidden="0" w:uiPriority="63" w:unhideWhenUsed="0"/>
+    <w:lsdException w:name="Medium Shading 2 Accent 6" w:semiHidden="0" w:uiPriority="64" w:unhideWhenUsed="0"/>
+    <w:lsdException w:name="Medium List 1 Accent 6" w:semiHidden="0" w:uiPriority="65" w:unhideWhenUsed="0"/>
+    <w:lsdException w:name="Medium List 2 Accent 6" w:semiHidden="0" w:uiPriority="66" w:unhideWhenUsed="0"/>
+    <w:lsdException w:name="Medium Grid 1 Accent 6" w:semiHidden="0" w:uiPriority="67" w:unhideWhenUsed="0"/>
+    <w:lsdException w:name="Medium Grid 2 Accent 6" w:semiHidden="0" w:uiPriority="68" w:unhideWhenUsed="0"/>
+    <w:lsdException w:name="Medium Grid 3 Accent 6" w:semiHidden="0" w:uiPriority="69" w:unhideWhenUsed="0"/>
+    <w:lsdException w:name="Dark List Accent 6" w:semiHidden="0" w:uiPriority="70" w:unhideWhenUsed="0"/>
+    <w:lsdException w:name="Colorful Shading Accent 6" w:semiHidden="0" w:uiPriority="71" w:unhideWhenUsed="0"/>
+    <w:lsdException w:name="Colorful List Accent 6" w:semiHidden="0" w:uiPriority="72" w:unhideWhenUsed="0"/>
+    <w:lsdException w:name="Colorful Grid Accent 6" w:semiHidden="0" w:uiPriority="73" w:unhideWhenUsed="0"/>
+    <w:lsdException w:name="Subtle Emphasis" w:semiHidden="0" w:uiPriority="19" w:unhideWhenUsed="0" w:qFormat="1"/>
+    <w:lsdException w:name="Intense Emphasis" w:semiHidden="0" w:uiPriority="21" w:unhideWhenUsed="0" w:qFormat="1"/>
+    <w:lsdException w:name="Subtle Reference" w:semiHidden="0" w:uiPriority="31" w:unhideWhenUsed="0" w:qFormat="1"/>
+    <w:lsdException w:name="Intense Reference" w:semiHidden="0" w:uiPriority="32" w:unhideWhenUsed="0" w:qFormat="1"/>
+    <w:lsdException w:name="Book Title" w:semiHidden="0" w:uiPriority="33" w:unhideWhenUsed="0" w:qFormat="1"/>
+    <w:lsdException w:name="Bibliography" w:uiPriority="37"/>
+    <w:lsdException w:name="TOC Heading" w:uiPriority="39" w:qFormat="1"/>
   </w:latentStyles>
   <w:style w:type="paragraph" w:default="1" w:styleId="Normal">
     <w:name w:val="Normal"/>
     <w:qFormat/>
+    <w:rsid w:val="00FE1F67"/>
     <w:rPr>
       <w:sz w:val="24"/>
       <w:szCs w:val="24"/>
@@ -8998,6 +8834,7 @@
   <w:style w:type="character" w:default="1" w:styleId="DefaultParagraphFont">
     <w:name w:val="Default Paragraph Font"/>
     <w:uiPriority w:val="1"/>
+    <w:semiHidden/>
     <w:unhideWhenUsed/>
   </w:style>
   <w:style w:type="table" w:default="1" w:styleId="TableNormal">
@@ -9005,6 +8842,7 @@
     <w:uiPriority w:val="99"/>
     <w:semiHidden/>
     <w:unhideWhenUsed/>
+    <w:qFormat/>
     <w:tblPr>
       <w:tblInd w:w="0" w:type="dxa"/>
       <w:tblCellMar>
@@ -9364,6 +9202,7 @@
       <w:lang w:eastAsia="en-US"/>
     </w:rPr>
     <w:tblPr>
+      <w:tblInd w:w="0" w:type="dxa"/>
       <w:tblBorders>
         <w:top w:val="single" w:sz="4" w:space="0" w:color="auto"/>
         <w:left w:val="single" w:sz="4" w:space="0" w:color="auto"/>
@@ -9372,6 +9211,12 @@
         <w:insideH w:val="single" w:sz="4" w:space="0" w:color="auto"/>
         <w:insideV w:val="single" w:sz="4" w:space="0" w:color="auto"/>
       </w:tblBorders>
+      <w:tblCellMar>
+        <w:top w:w="0" w:type="dxa"/>
+        <w:left w:w="108" w:type="dxa"/>
+        <w:bottom w:w="0" w:type="dxa"/>
+        <w:right w:w="108" w:type="dxa"/>
+      </w:tblCellMar>
     </w:tblPr>
   </w:style>
 </w:styles>
@@ -9700,7 +9545,7 @@
 </file>
 
 <file path=customXml/itemProps1.xml><?xml version="1.0" encoding="utf-8"?>
-<ds:datastoreItem xmlns:ds="http://schemas.openxmlformats.org/officeDocument/2006/customXml" ds:itemID="{CB0C5934-EA83-4012-BE62-B35D66E89FC3}">
+<ds:datastoreItem xmlns:ds="http://schemas.openxmlformats.org/officeDocument/2006/customXml" ds:itemID="{BC6234FF-448C-4F25-86F4-B3582391C84A}">
   <ds:schemaRefs>
     <ds:schemaRef ds:uri="http://schemas.openxmlformats.org/officeDocument/2006/bibliography"/>
   </ds:schemaRefs>

</xml_diff>